<commit_message>
INT-569 initial PR fixes.
</commit_message>
<xml_diff>
--- a/fn_microsoft_security_graph/doc/Microsoft Security Graph Integration.docx
+++ b/fn_microsoft_security_graph/doc/Microsoft Security Graph Integration.docx
@@ -895,7 +895,13 @@
       </w:r>
       <w:r>
         <w:br/>
-        <w:t># String filter to apply to the alert polling component. This will be added to the end of the url</w:t>
+        <w:t xml:space="preserve"># String </w:t>
+      </w:r>
+      <w:r>
+        <w:t>query</w:t>
+      </w:r>
+      <w:r>
+        <w:t xml:space="preserve"> to apply to the alert polling component. This will be added to the end of the url</w:t>
       </w:r>
       <w:r>
         <w:br/>
@@ -903,22 +909,42 @@
       </w:r>
       <w:r>
         <w:br/>
-        <w:t># https://graph.microsoft.com/v1.0/security/alerts/?$filter=assignedTo eq 'analyst@m365x594651.onmicrosoft.com' and severity eq 'high'</w:t>
+        <w:t xml:space="preserve"># https://graph.microsoft.com/v1.0/security/alerts/?$filter=assignedTo eq 'analyst@m365x594651.onmicrosoft.com' and </w:t>
+      </w:r>
+      <w:r>
+        <w:t>severity eq 'high'</w:t>
       </w:r>
       <w:r>
         <w:br/>
-        <w:t>#alert_filter=filter=assignedTo%20eq%20'analyst@m365x594651.onmicrosoft.com'%20and%20severity%20eq%20'high'</w:t>
+        <w:t>#alert_query</w:t>
+      </w:r>
+      <w:r>
+        <w:t>=filter=assignedTo%20eq%20'analyst@m365x594651.onmicrosoft.com'%20and%20severity%20eq%20'high'</w:t>
       </w:r>
       <w:r>
         <w:br/>
       </w:r>
       <w:r>
         <w:br/>
-        <w:t># Alert Time range - Optional value in seconds to set the start dateTime values for the createdDateTime field when filtering alerts.</w:t>
+        <w:t># Alert Time range</w:t>
+      </w:r>
+      <w:r>
+        <w:t xml:space="preserve"> sec</w:t>
+      </w:r>
+      <w:r>
+        <w:t xml:space="preserve"> - Optional value in seconds to set the start dateTime values for the createdDateTime field when filtering alerts.</w:t>
       </w:r>
       <w:r>
         <w:br/>
-        <w:t># This is calculated by adding to the filter 'createdDateTime ge (current_dateTime - alert_time_range)</w:t>
+        <w:t># This is calculated by adding to the filter 'createdDateTime ge (current_dateTime - alert_time_range</w:t>
+      </w:r>
+      <w:r>
+        <w:t>_sec</w:t>
+      </w:r>
+      <w:bookmarkStart w:id="3" w:name="_GoBack"/>
+      <w:bookmarkEnd w:id="3"/>
+      <w:r>
+        <w:t>)</w:t>
       </w:r>
       <w:r>
         <w:br/>
@@ -1116,7 +1142,7 @@
         <w:t xml:space="preserve">  microsoft_securit</w:t>
       </w:r>
       <w:r>
-        <w:t>y_graph_alert_search_filter</w:t>
+        <w:t>y_graph_alert_search_query</w:t>
       </w:r>
       <w:r>
         <w:br/>
@@ -1640,7 +1666,7 @@
           <w:color w:val="000000"/>
         </w:rPr>
       </w:pPr>
-      <w:bookmarkStart w:id="3" w:name="_Toc510253268"/>
+      <w:bookmarkStart w:id="4" w:name="_Toc510253268"/>
       <w:r>
         <w:rPr>
           <w:rFonts w:cs="Arial"/>
@@ -1729,8 +1755,8 @@
       <w:pPr>
         <w:pStyle w:val="BodyText"/>
       </w:pPr>
-      <w:bookmarkStart w:id="4" w:name="_Toc510253272"/>
-      <w:bookmarkEnd w:id="3"/>
+      <w:bookmarkStart w:id="5" w:name="_Toc510253272"/>
+      <w:bookmarkEnd w:id="4"/>
     </w:p>
     <w:p>
       <w:pPr>
@@ -1893,7 +1919,13 @@
         <w:rPr>
           <w:rStyle w:val="CodeChar0"/>
         </w:rPr>
-        <w:t>microsoft_security_graph_alert_search_filter</w:t>
+        <w:t>microsof</w:t>
+      </w:r>
+      <w:r>
+        <w:rPr>
+          <w:rStyle w:val="CodeChar0"/>
+        </w:rPr>
+        <w:t>t_security_graph_alert_search_query</w:t>
       </w:r>
       <w:r>
         <w:rPr>
@@ -1906,7 +1938,28 @@
           <w:rFonts w:cs="Arial"/>
           <w:color w:val="000000"/>
         </w:rPr>
-        <w:t>which is an OData filter string to filter the results of alerts returned back.</w:t>
+        <w:t>which is an OData query</w:t>
+      </w:r>
+      <w:r>
+        <w:rPr>
+          <w:rFonts w:cs="Arial"/>
+          <w:color w:val="000000"/>
+        </w:rPr>
+        <w:t xml:space="preserve"> string </w:t>
+      </w:r>
+      <w:r>
+        <w:rPr>
+          <w:rFonts w:cs="Arial"/>
+          <w:color w:val="000000"/>
+        </w:rPr>
+        <w:t>to return alerts back</w:t>
+      </w:r>
+      <w:r>
+        <w:rPr>
+          <w:rFonts w:cs="Arial"/>
+          <w:color w:val="000000"/>
+        </w:rPr>
+        <w:t>.</w:t>
       </w:r>
     </w:p>
     <w:p>
@@ -1920,6 +1973,7 @@
       <w:r>
         <w:rPr>
           <w:rFonts w:cs="Arial"/>
+          <w:noProof/>
           <w:color w:val="000000"/>
         </w:rPr>
         <w:drawing>
@@ -2016,10 +2070,7 @@
       </w:pPr>
       <w:r>
         <w:lastRenderedPageBreak/>
-        <w:t xml:space="preserve">Microsoft Security Graph </w:t>
-      </w:r>
-      <w:r>
-        <w:t>Get Alert Details</w:t>
+        <w:t>Microsoft Security Graph Get Alert Details</w:t>
       </w:r>
     </w:p>
     <w:p>
@@ -2187,10 +2238,7 @@
       </w:pPr>
       <w:r>
         <w:lastRenderedPageBreak/>
-        <w:t xml:space="preserve">Microsoft Security Graph </w:t>
-      </w:r>
-      <w:r>
-        <w:t>Update Alert</w:t>
+        <w:t>Microsoft Security Graph Update Alert</w:t>
       </w:r>
     </w:p>
     <w:p>
@@ -2333,8 +2381,6 @@
         </w:rPr>
         <w:t xml:space="preserve">alert </w:t>
       </w:r>
-      <w:bookmarkStart w:id="5" w:name="_GoBack"/>
-      <w:bookmarkEnd w:id="5"/>
       <w:r>
         <w:rPr>
           <w:rFonts w:cs="Arial"/>
@@ -2494,20 +2540,113 @@
           <w:rFonts w:cs="Arial"/>
           <w:color w:val="000000"/>
         </w:rPr>
-        <w:t xml:space="preserve">returns a list of alerts, filtering results down when </w:t>
+        <w:t xml:space="preserve">returns a list of alerts, </w:t>
+      </w:r>
+      <w:r>
+        <w:rPr>
+          <w:rFonts w:cs="Arial"/>
+          <w:color w:val="000000"/>
+        </w:rPr>
+        <w:t>narrowing</w:t>
+      </w:r>
+      <w:r>
+        <w:rPr>
+          <w:rFonts w:cs="Arial"/>
+          <w:color w:val="000000"/>
+        </w:rPr>
+        <w:t xml:space="preserve"> results down when </w:t>
       </w:r>
       <w:r>
         <w:rPr>
           <w:rStyle w:val="CodeChar0"/>
         </w:rPr>
-        <w:t>alert_filter</w:t>
-      </w:r>
-      <w:r>
-        <w:rPr>
-          <w:rFonts w:cs="Arial"/>
-          <w:color w:val="000000"/>
-        </w:rPr>
-        <w:t xml:space="preserve"> is set. From here, this list is cross-referenced with active incident within the Resilient platform. If the alert already exists as an active incident in the Resilient platform, it moved on to the next alert; otherwise, a new incident is created in the Resilient platform based on the alert data.</w:t>
+        <w:t>alert_query</w:t>
+      </w:r>
+      <w:r>
+        <w:rPr>
+          <w:rFonts w:cs="Arial"/>
+          <w:color w:val="000000"/>
+        </w:rPr>
+        <w:t xml:space="preserve"> is set. </w:t>
+      </w:r>
+      <w:r>
+        <w:rPr>
+          <w:rFonts w:cs="Arial"/>
+          <w:color w:val="000000"/>
+        </w:rPr>
+        <w:t xml:space="preserve">Since </w:t>
+      </w:r>
+      <w:r>
+        <w:rPr>
+          <w:rStyle w:val="CodeChar0"/>
+        </w:rPr>
+        <w:t>alert_query</w:t>
+      </w:r>
+      <w:r>
+        <w:rPr>
+          <w:rFonts w:cs="Arial"/>
+          <w:color w:val="000000"/>
+        </w:rPr>
+        <w:t xml:space="preserve"> is full OData this can start with </w:t>
+      </w:r>
+      <w:r>
+        <w:rPr>
+          <w:rStyle w:val="CodeChar0"/>
+        </w:rPr>
+        <w:t>filter=</w:t>
+      </w:r>
+      <w:r>
+        <w:rPr>
+          <w:rFonts w:cs="Arial"/>
+          <w:color w:val="000000"/>
+        </w:rPr>
+        <w:t xml:space="preserve">, </w:t>
+      </w:r>
+      <w:r>
+        <w:rPr>
+          <w:rStyle w:val="CodeChar0"/>
+        </w:rPr>
+        <w:t>top=</w:t>
+      </w:r>
+      <w:r>
+        <w:rPr>
+          <w:rFonts w:cs="Arial"/>
+          <w:color w:val="000000"/>
+        </w:rPr>
+        <w:t xml:space="preserve">, </w:t>
+      </w:r>
+      <w:r>
+        <w:rPr>
+          <w:rStyle w:val="CodeChar0"/>
+        </w:rPr>
+        <w:t>skip=</w:t>
+      </w:r>
+      <w:r>
+        <w:rPr>
+          <w:rFonts w:cs="Arial"/>
+          <w:color w:val="000000"/>
+        </w:rPr>
+        <w:t xml:space="preserve">, etc; just do not start it with </w:t>
+      </w:r>
+      <w:r>
+        <w:rPr>
+          <w:rStyle w:val="CodeChar0"/>
+        </w:rPr>
+        <w:t>$</w:t>
+      </w:r>
+      <w:r>
+        <w:rPr>
+          <w:rFonts w:cs="Arial"/>
+          <w:color w:val="000000"/>
+        </w:rPr>
+        <w:t xml:space="preserve"> as that character is reserved for environment variables. </w:t>
+      </w:r>
+      <w:r>
+        <w:rPr>
+          <w:rFonts w:cs="Arial"/>
+          <w:color w:val="000000"/>
+        </w:rPr>
+        <w:t>From here, this list is cross-referenced with active incident within the Resilient platform. If the alert already exists as an active incident in the Resilient platform, it moved on to the next alert; otherwise, a new incident is created in the Resilient platform based on the alert data.</w:t>
       </w:r>
     </w:p>
     <w:p>
@@ -2575,7 +2714,7 @@
         <w:pStyle w:val="Heading10"/>
       </w:pPr>
       <w:bookmarkStart w:id="6" w:name="_Toc510253273"/>
-      <w:bookmarkEnd w:id="4"/>
+      <w:bookmarkEnd w:id="5"/>
       <w:r>
         <w:t>Troubleshooting</w:t>
       </w:r>
@@ -2808,6 +2947,7 @@
       </w:pPr>
       <w:bookmarkStart w:id="7" w:name="_Toc510253274"/>
       <w:r>
+        <w:lastRenderedPageBreak/>
         <w:t>Support</w:t>
       </w:r>
       <w:bookmarkEnd w:id="7"/>
@@ -2953,7 +3093,7 @@
         <w:sz w:val="18"/>
         <w:szCs w:val="18"/>
       </w:rPr>
-      <w:t>9</w:t>
+      <w:t>3</w:t>
     </w:r>
     <w:r>
       <w:rPr>
@@ -7495,7 +7635,7 @@
 </file>
 
 <file path=customXml/itemProps1.xml><?xml version="1.0" encoding="utf-8"?>
-<ds:datastoreItem xmlns:ds="http://schemas.openxmlformats.org/officeDocument/2006/customXml" ds:itemID="{B9B7C7CD-51B1-494F-A3E5-D23290D228F6}">
+<ds:datastoreItem xmlns:ds="http://schemas.openxmlformats.org/officeDocument/2006/customXml" ds:itemID="{8A5D50F0-BC5D-4E4C-9294-2D4B8FF68D5F}">
   <ds:schemaRefs>
     <ds:schemaRef ds:uri="http://schemas.openxmlformats.org/officeDocument/2006/bibliography"/>
   </ds:schemaRefs>

</xml_diff>

<commit_message>
INT-569 Updated readme and word doc.
</commit_message>
<xml_diff>
--- a/fn_microsoft_security_graph/doc/Microsoft Security Graph Integration.docx
+++ b/fn_microsoft_security_graph/doc/Microsoft Security Graph Integration.docx
@@ -187,12 +187,18 @@
         <w:rPr>
           <w:rFonts w:ascii="Times New Roman" w:eastAsia="Times New Roman" w:hAnsi="Times New Roman" w:cs="Times New Roman"/>
         </w:rPr>
-        <w:t>Release Date: December</w:t>
+        <w:t xml:space="preserve">Release Date: </w:t>
       </w:r>
       <w:r>
         <w:rPr>
           <w:rFonts w:ascii="Times New Roman" w:eastAsia="Times New Roman" w:hAnsi="Times New Roman" w:cs="Times New Roman"/>
         </w:rPr>
+        <w:t>February</w:t>
+      </w:r>
+      <w:r>
+        <w:rPr>
+          <w:rFonts w:ascii="Times New Roman" w:eastAsia="Times New Roman" w:hAnsi="Times New Roman" w:cs="Times New Roman"/>
+        </w:rPr>
         <w:t xml:space="preserve"> </w:t>
       </w:r>
       <w:r>
@@ -205,7 +211,7 @@
         <w:rPr>
           <w:rFonts w:ascii="Times New Roman" w:eastAsia="Times New Roman" w:hAnsi="Times New Roman" w:cs="Times New Roman"/>
         </w:rPr>
-        <w:t>8</w:t>
+        <w:t>9</w:t>
       </w:r>
     </w:p>
     <w:p>
@@ -307,6 +313,1491 @@
     <w:p>
       <w:pPr>
         <w:pStyle w:val="Heading10"/>
+        <w:rPr>
+          <w:ins w:id="1" w:author="Brian Walsh" w:date="2019-02-14T16:37:00Z"/>
+        </w:rPr>
+      </w:pPr>
+      <w:ins w:id="2" w:author="Brian Walsh" w:date="2019-02-14T16:37:00Z">
+        <w:r>
+          <w:lastRenderedPageBreak/>
+          <w:t>Prerequisites</w:t>
+        </w:r>
+      </w:ins>
+    </w:p>
+    <w:p>
+      <w:pPr>
+        <w:pStyle w:val="BodyText"/>
+        <w:rPr>
+          <w:ins w:id="3" w:author="Brian Walsh" w:date="2019-02-14T17:29:00Z"/>
+        </w:rPr>
+        <w:pPrChange w:id="4" w:author="Brian Walsh" w:date="2019-02-14T16:37:00Z">
+          <w:pPr>
+            <w:pStyle w:val="Heading10"/>
+          </w:pPr>
+        </w:pPrChange>
+      </w:pPr>
+      <w:ins w:id="5" w:author="Brian Walsh" w:date="2019-02-14T16:42:00Z">
+        <w:r>
+          <w:t xml:space="preserve">A Microsoft application </w:t>
+        </w:r>
+      </w:ins>
+      <w:ins w:id="6" w:author="Brian Walsh" w:date="2019-02-14T16:43:00Z">
+        <w:r>
+          <w:t>registered</w:t>
+        </w:r>
+      </w:ins>
+      <w:ins w:id="7" w:author="Brian Walsh" w:date="2019-02-14T16:42:00Z">
+        <w:r>
+          <w:t xml:space="preserve"> to access the Microsoft Graph.</w:t>
+        </w:r>
+      </w:ins>
+      <w:ins w:id="8" w:author="Brian Walsh" w:date="2019-02-14T17:12:00Z">
+        <w:r>
+          <w:t xml:space="preserve"> </w:t>
+        </w:r>
+        <w:r>
+          <w:t>To do so follow the steps listed below</w:t>
+        </w:r>
+      </w:ins>
+      <w:ins w:id="9" w:author="Brian Walsh" w:date="2019-02-14T17:15:00Z">
+        <w:r>
+          <w:t>:</w:t>
+        </w:r>
+      </w:ins>
+    </w:p>
+    <w:p>
+      <w:pPr>
+        <w:pStyle w:val="BodyText"/>
+        <w:numPr>
+          <w:ilvl w:val="0"/>
+          <w:numId w:val="34"/>
+        </w:numPr>
+        <w:rPr>
+          <w:ins w:id="10" w:author="Brian Walsh" w:date="2019-02-14T17:15:00Z"/>
+        </w:rPr>
+        <w:pPrChange w:id="11" w:author="Brian Walsh" w:date="2019-02-14T17:29:00Z">
+          <w:pPr>
+            <w:pStyle w:val="Heading10"/>
+          </w:pPr>
+        </w:pPrChange>
+      </w:pPr>
+      <w:ins w:id="12" w:author="Brian Walsh" w:date="2019-02-14T17:29:00Z">
+        <w:r>
+          <w:t>Create the application</w:t>
+        </w:r>
+      </w:ins>
+    </w:p>
+    <w:p>
+      <w:pPr>
+        <w:pStyle w:val="BodyText"/>
+        <w:numPr>
+          <w:ilvl w:val="1"/>
+          <w:numId w:val="34"/>
+        </w:numPr>
+        <w:rPr>
+          <w:ins w:id="13" w:author="Brian Walsh" w:date="2019-02-14T17:17:00Z"/>
+        </w:rPr>
+        <w:pPrChange w:id="14" w:author="Brian Walsh" w:date="2019-02-14T17:29:00Z">
+          <w:pPr>
+            <w:pStyle w:val="Heading10"/>
+          </w:pPr>
+        </w:pPrChange>
+      </w:pPr>
+      <w:ins w:id="15" w:author="Brian Walsh" w:date="2019-02-14T17:17:00Z">
+        <w:r>
+          <w:rPr>
+            <w:rPrChange w:id="16" w:author="Brian Walsh" w:date="2019-02-14T17:28:00Z">
+              <w:rPr>
+                <w:rFonts w:ascii="Helvetica" w:eastAsia="Times New Roman" w:hAnsi="Helvetica"/>
+                <w:color w:val="24292E"/>
+                <w:shd w:val="clear" w:color="auto" w:fill="FFFFFF"/>
+              </w:rPr>
+            </w:rPrChange>
+          </w:rPr>
+          <w:t>Sign in to the </w:t>
+        </w:r>
+        <w:r>
+          <w:fldChar w:fldCharType="begin"/>
+        </w:r>
+        <w:r>
+          <w:rPr>
+            <w:rPrChange w:id="17" w:author="Brian Walsh" w:date="2019-02-14T17:28:00Z">
+              <w:rPr>
+                <w:rFonts w:eastAsia="Times New Roman"/>
+              </w:rPr>
+            </w:rPrChange>
+          </w:rPr>
+          <w:instrText xml:space="preserve"> HYPERLINK "https://apps.dev.microsoft.com/" </w:instrText>
+        </w:r>
+      </w:ins>
+      <w:r>
+        <w:rPr>
+          <w:rPrChange w:id="18" w:author="Brian Walsh" w:date="2019-02-14T17:17:00Z">
+            <w:rPr>
+              <w:rFonts w:eastAsia="Times New Roman"/>
+            </w:rPr>
+          </w:rPrChange>
+        </w:rPr>
+      </w:r>
+      <w:ins w:id="19" w:author="Brian Walsh" w:date="2019-02-14T17:17:00Z">
+        <w:r>
+          <w:rPr>
+            <w:rPrChange w:id="20" w:author="Brian Walsh" w:date="2019-02-14T17:28:00Z">
+              <w:rPr>
+                <w:rFonts w:eastAsia="Times New Roman"/>
+              </w:rPr>
+            </w:rPrChange>
+          </w:rPr>
+          <w:fldChar w:fldCharType="separate"/>
+        </w:r>
+        <w:r>
+          <w:rPr>
+            <w:rPrChange w:id="21" w:author="Brian Walsh" w:date="2019-02-14T17:28:00Z">
+              <w:rPr>
+                <w:rStyle w:val="Hyperlink"/>
+                <w:rFonts w:ascii="Helvetica" w:eastAsia="Times New Roman" w:hAnsi="Helvetica"/>
+                <w:color w:val="0366D6"/>
+                <w:shd w:val="clear" w:color="auto" w:fill="FFFFFF"/>
+              </w:rPr>
+            </w:rPrChange>
+          </w:rPr>
+          <w:t>Application Registration Portal</w:t>
+        </w:r>
+        <w:r>
+          <w:fldChar w:fldCharType="end"/>
+        </w:r>
+        <w:r>
+          <w:rPr>
+            <w:rPrChange w:id="22" w:author="Brian Walsh" w:date="2019-02-14T17:28:00Z">
+              <w:rPr>
+                <w:rFonts w:ascii="Helvetica" w:eastAsia="Times New Roman" w:hAnsi="Helvetica"/>
+                <w:color w:val="24292E"/>
+                <w:shd w:val="clear" w:color="auto" w:fill="FFFFFF"/>
+              </w:rPr>
+            </w:rPrChange>
+          </w:rPr>
+          <w:t> using</w:t>
+        </w:r>
+        <w:r>
+          <w:rPr>
+            <w:rPrChange w:id="23" w:author="Brian Walsh" w:date="2019-02-14T17:28:00Z">
+              <w:rPr>
+                <w:rFonts w:ascii="Helvetica" w:eastAsia="Times New Roman" w:hAnsi="Helvetica"/>
+                <w:color w:val="24292E"/>
+                <w:shd w:val="clear" w:color="auto" w:fill="FFFFFF"/>
+              </w:rPr>
+            </w:rPrChange>
+          </w:rPr>
+          <w:t xml:space="preserve"> your Microsoft account</w:t>
+        </w:r>
+      </w:ins>
+    </w:p>
+    <w:p>
+      <w:pPr>
+        <w:pStyle w:val="ListParagraph"/>
+        <w:numPr>
+          <w:ilvl w:val="1"/>
+          <w:numId w:val="34"/>
+        </w:numPr>
+        <w:rPr>
+          <w:ins w:id="24" w:author="Brian Walsh" w:date="2019-02-14T17:17:00Z"/>
+          <w:rFonts w:ascii="Arial" w:eastAsia="Times New Roman" w:hAnsi="Arial" w:cs="Times New Roman"/>
+          <w:color w:val="auto"/>
+          <w:sz w:val="20"/>
+          <w:rPrChange w:id="25" w:author="Brian Walsh" w:date="2019-02-14T17:24:00Z">
+            <w:rPr>
+              <w:ins w:id="26" w:author="Brian Walsh" w:date="2019-02-14T17:17:00Z"/>
+              <w:rFonts w:ascii="Times New Roman" w:eastAsia="Times New Roman" w:hAnsi="Times New Roman" w:cs="Times New Roman"/>
+              <w:color w:val="auto"/>
+            </w:rPr>
+          </w:rPrChange>
+        </w:rPr>
+        <w:pPrChange w:id="27" w:author="Brian Walsh" w:date="2019-02-14T17:29:00Z">
+          <w:pPr>
+            <w:pStyle w:val="ListParagraph"/>
+            <w:numPr>
+              <w:numId w:val="34"/>
+            </w:numPr>
+            <w:ind w:hanging="360"/>
+          </w:pPr>
+        </w:pPrChange>
+      </w:pPr>
+      <w:ins w:id="28" w:author="Brian Walsh" w:date="2019-02-14T17:17:00Z">
+        <w:r>
+          <w:rPr>
+            <w:rFonts w:ascii="Arial" w:eastAsia="Times New Roman" w:hAnsi="Arial" w:cs="Times New Roman"/>
+            <w:color w:val="auto"/>
+            <w:sz w:val="20"/>
+            <w:rPrChange w:id="29" w:author="Brian Walsh" w:date="2019-02-14T17:24:00Z">
+              <w:rPr>
+                <w:rFonts w:ascii="Helvetica" w:eastAsia="Times New Roman" w:hAnsi="Helvetica" w:cs="Times New Roman"/>
+                <w:color w:val="24292E"/>
+                <w:shd w:val="clear" w:color="auto" w:fill="FFFFFF"/>
+              </w:rPr>
+            </w:rPrChange>
+          </w:rPr>
+          <w:t>Under My applications, choose Add an app. If you're using an Office 365 account and see two categories listed (Converged or Azure AD only), choose Add an app for the Converged applications section.</w:t>
+        </w:r>
+      </w:ins>
+    </w:p>
+    <w:p>
+      <w:pPr>
+        <w:pStyle w:val="ListParagraph"/>
+        <w:numPr>
+          <w:ilvl w:val="1"/>
+          <w:numId w:val="34"/>
+        </w:numPr>
+        <w:rPr>
+          <w:ins w:id="30" w:author="Brian Walsh" w:date="2019-02-14T17:18:00Z"/>
+          <w:rFonts w:ascii="Arial" w:eastAsia="Times New Roman" w:hAnsi="Arial" w:cs="Times New Roman"/>
+          <w:color w:val="auto"/>
+          <w:sz w:val="20"/>
+          <w:rPrChange w:id="31" w:author="Brian Walsh" w:date="2019-02-14T17:24:00Z">
+            <w:rPr>
+              <w:ins w:id="32" w:author="Brian Walsh" w:date="2019-02-14T17:18:00Z"/>
+              <w:rFonts w:ascii="Times New Roman" w:eastAsia="Times New Roman" w:hAnsi="Times New Roman" w:cs="Times New Roman"/>
+              <w:color w:val="auto"/>
+            </w:rPr>
+          </w:rPrChange>
+        </w:rPr>
+        <w:pPrChange w:id="33" w:author="Brian Walsh" w:date="2019-02-14T17:29:00Z">
+          <w:pPr>
+            <w:pStyle w:val="ListParagraph"/>
+            <w:numPr>
+              <w:numId w:val="34"/>
+            </w:numPr>
+            <w:ind w:hanging="360"/>
+          </w:pPr>
+        </w:pPrChange>
+      </w:pPr>
+      <w:ins w:id="34" w:author="Brian Walsh" w:date="2019-02-14T17:18:00Z">
+        <w:r>
+          <w:rPr>
+            <w:rFonts w:ascii="Arial" w:eastAsia="Times New Roman" w:hAnsi="Arial" w:cs="Times New Roman"/>
+            <w:color w:val="auto"/>
+            <w:sz w:val="20"/>
+            <w:rPrChange w:id="35" w:author="Brian Walsh" w:date="2019-02-14T17:24:00Z">
+              <w:rPr>
+                <w:rFonts w:ascii="Helvetica" w:eastAsia="Times New Roman" w:hAnsi="Helvetica" w:cs="Times New Roman"/>
+                <w:color w:val="24292E"/>
+                <w:shd w:val="clear" w:color="auto" w:fill="FFFFFF"/>
+              </w:rPr>
+            </w:rPrChange>
+          </w:rPr>
+          <w:t>Enter an application name, and choose Create. (Do not choose Guided Setup.)</w:t>
+        </w:r>
+      </w:ins>
+    </w:p>
+    <w:p>
+      <w:pPr>
+        <w:pStyle w:val="ListParagraph"/>
+        <w:numPr>
+          <w:ilvl w:val="1"/>
+          <w:numId w:val="34"/>
+        </w:numPr>
+        <w:rPr>
+          <w:ins w:id="36" w:author="Brian Walsh" w:date="2019-02-14T17:18:00Z"/>
+          <w:rFonts w:ascii="Arial" w:eastAsia="Times New Roman" w:hAnsi="Arial" w:cs="Times New Roman"/>
+          <w:color w:val="auto"/>
+          <w:sz w:val="20"/>
+          <w:rPrChange w:id="37" w:author="Brian Walsh" w:date="2019-02-14T17:24:00Z">
+            <w:rPr>
+              <w:ins w:id="38" w:author="Brian Walsh" w:date="2019-02-14T17:18:00Z"/>
+              <w:rFonts w:ascii="Times New Roman" w:eastAsia="Times New Roman" w:hAnsi="Times New Roman" w:cs="Times New Roman"/>
+              <w:color w:val="auto"/>
+            </w:rPr>
+          </w:rPrChange>
+        </w:rPr>
+        <w:pPrChange w:id="39" w:author="Brian Walsh" w:date="2019-02-14T17:29:00Z">
+          <w:pPr>
+            <w:pStyle w:val="ListParagraph"/>
+            <w:numPr>
+              <w:numId w:val="34"/>
+            </w:numPr>
+            <w:ind w:hanging="360"/>
+          </w:pPr>
+        </w:pPrChange>
+      </w:pPr>
+      <w:ins w:id="40" w:author="Brian Walsh" w:date="2019-02-14T17:18:00Z">
+        <w:r>
+          <w:rPr>
+            <w:rFonts w:ascii="Arial" w:eastAsia="Times New Roman" w:hAnsi="Arial" w:cs="Times New Roman"/>
+            <w:color w:val="auto"/>
+            <w:sz w:val="20"/>
+            <w:rPrChange w:id="41" w:author="Brian Walsh" w:date="2019-02-14T17:24:00Z">
+              <w:rPr>
+                <w:rFonts w:ascii="Helvetica" w:eastAsia="Times New Roman" w:hAnsi="Helvetica" w:cs="Times New Roman"/>
+                <w:color w:val="24292E"/>
+                <w:shd w:val="clear" w:color="auto" w:fill="FFFFFF"/>
+              </w:rPr>
+            </w:rPrChange>
+          </w:rPr>
+          <w:t>Next you'll see the registration page for your app. Copy and save the Application Id </w:t>
+        </w:r>
+        <w:proofErr w:type="gramStart"/>
+        <w:r>
+          <w:rPr>
+            <w:rFonts w:ascii="Arial" w:eastAsia="Times New Roman" w:hAnsi="Arial" w:cs="Times New Roman"/>
+            <w:color w:val="auto"/>
+            <w:sz w:val="20"/>
+            <w:rPrChange w:id="42" w:author="Brian Walsh" w:date="2019-02-14T17:24:00Z">
+              <w:rPr>
+                <w:rFonts w:ascii="Helvetica" w:eastAsia="Times New Roman" w:hAnsi="Helvetica" w:cs="Times New Roman"/>
+                <w:color w:val="24292E"/>
+                <w:shd w:val="clear" w:color="auto" w:fill="FFFFFF"/>
+              </w:rPr>
+            </w:rPrChange>
+          </w:rPr>
+          <w:t>field.You</w:t>
+        </w:r>
+        <w:proofErr w:type="gramEnd"/>
+        <w:r>
+          <w:rPr>
+            <w:rFonts w:ascii="Arial" w:eastAsia="Times New Roman" w:hAnsi="Arial" w:cs="Times New Roman"/>
+            <w:color w:val="auto"/>
+            <w:sz w:val="20"/>
+            <w:rPrChange w:id="43" w:author="Brian Walsh" w:date="2019-02-14T17:24:00Z">
+              <w:rPr>
+                <w:rFonts w:ascii="Helvetica" w:eastAsia="Times New Roman" w:hAnsi="Helvetica" w:cs="Times New Roman"/>
+                <w:color w:val="24292E"/>
+                <w:shd w:val="clear" w:color="auto" w:fill="FFFFFF"/>
+              </w:rPr>
+            </w:rPrChange>
+          </w:rPr>
+          <w:t xml:space="preserve"> will need it later to complete the configuration process.</w:t>
+        </w:r>
+      </w:ins>
+    </w:p>
+    <w:p>
+      <w:pPr>
+        <w:pStyle w:val="ListParagraph"/>
+        <w:numPr>
+          <w:ilvl w:val="1"/>
+          <w:numId w:val="34"/>
+        </w:numPr>
+        <w:rPr>
+          <w:ins w:id="44" w:author="Brian Walsh" w:date="2019-02-14T17:19:00Z"/>
+          <w:rFonts w:ascii="Arial" w:eastAsia="Times New Roman" w:hAnsi="Arial" w:cs="Times New Roman"/>
+          <w:color w:val="auto"/>
+          <w:sz w:val="20"/>
+          <w:rPrChange w:id="45" w:author="Brian Walsh" w:date="2019-02-14T17:24:00Z">
+            <w:rPr>
+              <w:ins w:id="46" w:author="Brian Walsh" w:date="2019-02-14T17:19:00Z"/>
+              <w:rFonts w:ascii="Times New Roman" w:eastAsia="Times New Roman" w:hAnsi="Times New Roman" w:cs="Times New Roman"/>
+              <w:color w:val="auto"/>
+            </w:rPr>
+          </w:rPrChange>
+        </w:rPr>
+        <w:pPrChange w:id="47" w:author="Brian Walsh" w:date="2019-02-14T17:29:00Z">
+          <w:pPr>
+            <w:pStyle w:val="ListParagraph"/>
+            <w:numPr>
+              <w:numId w:val="34"/>
+            </w:numPr>
+            <w:ind w:hanging="360"/>
+          </w:pPr>
+        </w:pPrChange>
+      </w:pPr>
+      <w:ins w:id="48" w:author="Brian Walsh" w:date="2019-02-14T17:19:00Z">
+        <w:r>
+          <w:rPr>
+            <w:rFonts w:ascii="Arial" w:eastAsia="Times New Roman" w:hAnsi="Arial" w:cs="Times New Roman"/>
+            <w:color w:val="auto"/>
+            <w:sz w:val="20"/>
+            <w:rPrChange w:id="49" w:author="Brian Walsh" w:date="2019-02-14T17:24:00Z">
+              <w:rPr>
+                <w:rFonts w:ascii="Helvetica" w:eastAsia="Times New Roman" w:hAnsi="Helvetica" w:cs="Times New Roman"/>
+                <w:color w:val="24292E"/>
+                <w:shd w:val="clear" w:color="auto" w:fill="FFFFFF"/>
+              </w:rPr>
+            </w:rPrChange>
+          </w:rPr>
+          <w:t>Under Application Secrets, choose Generate New Password. A new password will be displayed in the New password generated dialog. Copy this password. You will need it later to complete the configuration process and you won’t be able to see the secret again.</w:t>
+        </w:r>
+      </w:ins>
+    </w:p>
+    <w:p>
+      <w:pPr>
+        <w:pStyle w:val="ListParagraph"/>
+        <w:numPr>
+          <w:ilvl w:val="1"/>
+          <w:numId w:val="34"/>
+        </w:numPr>
+        <w:rPr>
+          <w:ins w:id="50" w:author="Brian Walsh" w:date="2019-02-14T17:24:00Z"/>
+          <w:rFonts w:ascii="Arial" w:eastAsia="Times New Roman" w:hAnsi="Arial" w:cs="Times New Roman"/>
+          <w:color w:val="auto"/>
+          <w:sz w:val="20"/>
+        </w:rPr>
+        <w:pPrChange w:id="51" w:author="Brian Walsh" w:date="2019-02-14T17:29:00Z">
+          <w:pPr>
+            <w:pStyle w:val="Heading10"/>
+          </w:pPr>
+        </w:pPrChange>
+      </w:pPr>
+      <w:ins w:id="52" w:author="Brian Walsh" w:date="2019-02-14T17:22:00Z">
+        <w:r>
+          <w:rPr>
+            <w:rFonts w:ascii="Arial" w:eastAsia="Times New Roman" w:hAnsi="Arial" w:cs="Times New Roman"/>
+            <w:color w:val="auto"/>
+            <w:sz w:val="20"/>
+            <w:rPrChange w:id="53" w:author="Brian Walsh" w:date="2019-02-14T17:24:00Z">
+              <w:rPr>
+                <w:rFonts w:ascii="Helvetica" w:eastAsia="Times New Roman" w:hAnsi="Helvetica" w:cs="Times New Roman"/>
+                <w:color w:val="24292E"/>
+                <w:shd w:val="clear" w:color="auto" w:fill="FFFFFF"/>
+              </w:rPr>
+            </w:rPrChange>
+          </w:rPr>
+          <w:t>Under Platforms, choose Add platform &gt; Web.</w:t>
+        </w:r>
+      </w:ins>
+    </w:p>
+    <w:p>
+      <w:pPr>
+        <w:pStyle w:val="ListParagraph"/>
+        <w:numPr>
+          <w:ilvl w:val="1"/>
+          <w:numId w:val="34"/>
+        </w:numPr>
+        <w:rPr>
+          <w:ins w:id="54" w:author="Brian Walsh" w:date="2019-02-14T17:22:00Z"/>
+          <w:rFonts w:ascii="Arial" w:eastAsia="Times New Roman" w:hAnsi="Arial" w:cs="Times New Roman"/>
+          <w:color w:val="auto"/>
+          <w:sz w:val="20"/>
+          <w:rPrChange w:id="55" w:author="Brian Walsh" w:date="2019-02-14T17:24:00Z">
+            <w:rPr>
+              <w:ins w:id="56" w:author="Brian Walsh" w:date="2019-02-14T17:22:00Z"/>
+              <w:rFonts w:ascii="Helvetica" w:hAnsi="Helvetica"/>
+              <w:i/>
+              <w:color w:val="6A737D"/>
+            </w:rPr>
+          </w:rPrChange>
+        </w:rPr>
+        <w:pPrChange w:id="57" w:author="Brian Walsh" w:date="2019-02-14T17:29:00Z">
+          <w:pPr>
+            <w:pStyle w:val="Heading10"/>
+          </w:pPr>
+        </w:pPrChange>
+      </w:pPr>
+      <w:ins w:id="58" w:author="Brian Walsh" w:date="2019-02-14T17:22:00Z">
+        <w:r>
+          <w:rPr>
+            <w:rFonts w:ascii="Arial" w:eastAsia="Times New Roman" w:hAnsi="Arial"/>
+            <w:color w:val="auto"/>
+            <w:sz w:val="20"/>
+            <w:rPrChange w:id="59" w:author="Brian Walsh" w:date="2019-02-14T17:24:00Z">
+              <w:rPr>
+                <w:rFonts w:ascii="Helvetica" w:hAnsi="Helvetica"/>
+                <w:color w:val="24292E"/>
+              </w:rPr>
+            </w:rPrChange>
+          </w:rPr>
+          <w:t>Under </w:t>
+        </w:r>
+      </w:ins>
+      <w:ins w:id="60" w:author="Brian Walsh" w:date="2019-02-14T17:24:00Z">
+        <w:r>
+          <w:rPr>
+            <w:rFonts w:ascii="Arial" w:eastAsia="Times New Roman" w:hAnsi="Arial"/>
+            <w:color w:val="auto"/>
+            <w:sz w:val="20"/>
+          </w:rPr>
+          <w:t>Application</w:t>
+        </w:r>
+      </w:ins>
+      <w:ins w:id="61" w:author="Brian Walsh" w:date="2019-02-14T17:22:00Z">
+        <w:r>
+          <w:rPr>
+            <w:rFonts w:ascii="Arial" w:eastAsia="Times New Roman" w:hAnsi="Arial"/>
+            <w:color w:val="auto"/>
+            <w:sz w:val="20"/>
+            <w:rPrChange w:id="62" w:author="Brian Walsh" w:date="2019-02-14T17:24:00Z">
+              <w:rPr>
+                <w:rStyle w:val="Strong"/>
+                <w:rFonts w:ascii="Helvetica" w:hAnsi="Helvetica"/>
+                <w:color w:val="24292E"/>
+              </w:rPr>
+            </w:rPrChange>
+          </w:rPr>
+          <w:t xml:space="preserve"> Permissions</w:t>
+        </w:r>
+        <w:r>
+          <w:rPr>
+            <w:rFonts w:ascii="Arial" w:eastAsia="Times New Roman" w:hAnsi="Arial"/>
+            <w:color w:val="auto"/>
+            <w:sz w:val="20"/>
+            <w:rPrChange w:id="63" w:author="Brian Walsh" w:date="2019-02-14T17:24:00Z">
+              <w:rPr>
+                <w:rFonts w:ascii="Helvetica" w:hAnsi="Helvetica"/>
+                <w:color w:val="24292E"/>
+              </w:rPr>
+            </w:rPrChange>
+          </w:rPr>
+          <w:t>, add</w:t>
+        </w:r>
+        <w:r>
+          <w:rPr>
+            <w:rFonts w:ascii="Arial" w:eastAsia="Times New Roman" w:hAnsi="Arial"/>
+            <w:color w:val="auto"/>
+            <w:sz w:val="20"/>
+          </w:rPr>
+          <w:t xml:space="preserve"> the permissio</w:t>
+        </w:r>
+      </w:ins>
+      <w:ins w:id="64" w:author="Brian Walsh" w:date="2019-02-14T17:25:00Z">
+        <w:r>
+          <w:rPr>
+            <w:rFonts w:ascii="Arial" w:eastAsia="Times New Roman" w:hAnsi="Arial"/>
+            <w:color w:val="auto"/>
+            <w:sz w:val="20"/>
+          </w:rPr>
+          <w:t xml:space="preserve">ns </w:t>
+        </w:r>
+      </w:ins>
+      <w:proofErr w:type="gramStart"/>
+      <w:ins w:id="65" w:author="Brian Walsh" w:date="2019-02-14T17:22:00Z">
+        <w:r>
+          <w:rPr>
+            <w:rFonts w:ascii="Arial" w:eastAsia="Times New Roman" w:hAnsi="Arial"/>
+            <w:color w:val="auto"/>
+            <w:sz w:val="20"/>
+            <w:rPrChange w:id="66" w:author="Brian Walsh" w:date="2019-02-14T17:24:00Z">
+              <w:rPr>
+                <w:rStyle w:val="Strong"/>
+                <w:rFonts w:ascii="Helvetica" w:hAnsi="Helvetica"/>
+                <w:color w:val="24292E"/>
+              </w:rPr>
+            </w:rPrChange>
+          </w:rPr>
+          <w:t>SecurityEvents.Read.All</w:t>
+        </w:r>
+        <w:proofErr w:type="gramEnd"/>
+        <w:r>
+          <w:rPr>
+            <w:rFonts w:ascii="Arial" w:eastAsia="Times New Roman" w:hAnsi="Arial"/>
+            <w:color w:val="auto"/>
+            <w:sz w:val="20"/>
+            <w:rPrChange w:id="67" w:author="Brian Walsh" w:date="2019-02-14T17:24:00Z">
+              <w:rPr>
+                <w:rFonts w:ascii="Helvetica" w:hAnsi="Helvetica"/>
+                <w:color w:val="24292E"/>
+              </w:rPr>
+            </w:rPrChange>
+          </w:rPr>
+          <w:t>, and </w:t>
+        </w:r>
+        <w:r>
+          <w:rPr>
+            <w:rFonts w:ascii="Arial" w:eastAsia="Times New Roman" w:hAnsi="Arial"/>
+            <w:color w:val="auto"/>
+            <w:sz w:val="20"/>
+            <w:rPrChange w:id="68" w:author="Brian Walsh" w:date="2019-02-14T17:24:00Z">
+              <w:rPr>
+                <w:rStyle w:val="Strong"/>
+                <w:rFonts w:ascii="Helvetica" w:hAnsi="Helvetica"/>
+                <w:color w:val="24292E"/>
+              </w:rPr>
+            </w:rPrChange>
+          </w:rPr>
+          <w:t>SecurityEvents.ReadWrite.All</w:t>
+        </w:r>
+        <w:r>
+          <w:rPr>
+            <w:rFonts w:ascii="Arial" w:eastAsia="Times New Roman" w:hAnsi="Arial"/>
+            <w:color w:val="auto"/>
+            <w:sz w:val="20"/>
+            <w:rPrChange w:id="69" w:author="Brian Walsh" w:date="2019-02-14T17:24:00Z">
+              <w:rPr>
+                <w:rFonts w:ascii="Helvetica" w:hAnsi="Helvetica"/>
+                <w:color w:val="24292E"/>
+              </w:rPr>
+            </w:rPrChange>
+          </w:rPr>
+          <w:t> permissions.</w:t>
+        </w:r>
+        <w:r>
+          <w:rPr>
+            <w:rFonts w:ascii="Arial" w:eastAsia="Times New Roman" w:hAnsi="Arial"/>
+            <w:color w:val="auto"/>
+            <w:sz w:val="20"/>
+            <w:rPrChange w:id="70" w:author="Brian Walsh" w:date="2019-02-14T17:24:00Z">
+              <w:rPr>
+                <w:rFonts w:ascii="Helvetica" w:hAnsi="Helvetica"/>
+                <w:color w:val="24292E"/>
+              </w:rPr>
+            </w:rPrChange>
+          </w:rPr>
+          <w:t xml:space="preserve"> </w:t>
+        </w:r>
+        <w:r>
+          <w:rPr>
+            <w:rFonts w:ascii="Arial" w:eastAsia="Times New Roman" w:hAnsi="Arial"/>
+            <w:i/>
+            <w:color w:val="auto"/>
+            <w:sz w:val="20"/>
+            <w:rPrChange w:id="71" w:author="Brian Walsh" w:date="2019-02-14T17:44:00Z">
+              <w:rPr>
+                <w:rStyle w:val="Strong"/>
+                <w:rFonts w:ascii="Helvetica" w:hAnsi="Helvetica"/>
+                <w:color w:val="6A737D"/>
+              </w:rPr>
+            </w:rPrChange>
+          </w:rPr>
+          <w:t>Note</w:t>
+        </w:r>
+        <w:r>
+          <w:rPr>
+            <w:rFonts w:ascii="Arial" w:eastAsia="Times New Roman" w:hAnsi="Arial"/>
+            <w:i/>
+            <w:color w:val="auto"/>
+            <w:sz w:val="20"/>
+            <w:rPrChange w:id="72" w:author="Brian Walsh" w:date="2019-02-14T17:44:00Z">
+              <w:rPr>
+                <w:rFonts w:ascii="Helvetica" w:hAnsi="Helvetica"/>
+                <w:color w:val="6A737D"/>
+              </w:rPr>
+            </w:rPrChange>
+          </w:rPr>
+          <w:t>: See the </w:t>
+        </w:r>
+        <w:r>
+          <w:rPr>
+            <w:rFonts w:ascii="Arial" w:eastAsia="Times New Roman" w:hAnsi="Arial"/>
+            <w:i/>
+            <w:color w:val="auto"/>
+            <w:sz w:val="20"/>
+            <w:rPrChange w:id="73" w:author="Brian Walsh" w:date="2019-02-14T17:44:00Z">
+              <w:rPr>
+                <w:rFonts w:ascii="Helvetica" w:hAnsi="Helvetica"/>
+                <w:color w:val="6A737D"/>
+              </w:rPr>
+            </w:rPrChange>
+          </w:rPr>
+          <w:fldChar w:fldCharType="begin"/>
+        </w:r>
+        <w:r>
+          <w:rPr>
+            <w:rFonts w:ascii="Arial" w:eastAsia="Times New Roman" w:hAnsi="Arial"/>
+            <w:i/>
+            <w:color w:val="auto"/>
+            <w:sz w:val="20"/>
+            <w:rPrChange w:id="74" w:author="Brian Walsh" w:date="2019-02-14T17:44:00Z">
+              <w:rPr>
+                <w:rFonts w:ascii="Helvetica" w:hAnsi="Helvetica"/>
+                <w:color w:val="6A737D"/>
+              </w:rPr>
+            </w:rPrChange>
+          </w:rPr>
+          <w:instrText xml:space="preserve"> HYPERLINK "https://developer.microsoft.com/en-us/graph/docs/concepts/permissions_reference" </w:instrText>
+        </w:r>
+      </w:ins>
+      <w:r>
+        <w:rPr>
+          <w:i/>
+          <w:color w:val="auto"/>
+          <w:rPrChange w:id="75" w:author="Brian Walsh" w:date="2019-02-14T17:44:00Z">
+            <w:rPr>
+              <w:rFonts w:ascii="Helvetica" w:hAnsi="Helvetica"/>
+              <w:color w:val="6A737D"/>
+            </w:rPr>
+          </w:rPrChange>
+        </w:rPr>
+      </w:r>
+      <w:ins w:id="76" w:author="Brian Walsh" w:date="2019-02-14T17:22:00Z">
+        <w:r>
+          <w:rPr>
+            <w:rFonts w:ascii="Arial" w:eastAsia="Times New Roman" w:hAnsi="Arial"/>
+            <w:i/>
+            <w:color w:val="auto"/>
+            <w:sz w:val="20"/>
+            <w:rPrChange w:id="77" w:author="Brian Walsh" w:date="2019-02-14T17:44:00Z">
+              <w:rPr>
+                <w:rFonts w:ascii="Helvetica" w:hAnsi="Helvetica"/>
+                <w:color w:val="6A737D"/>
+              </w:rPr>
+            </w:rPrChange>
+          </w:rPr>
+          <w:fldChar w:fldCharType="separate"/>
+        </w:r>
+        <w:r>
+          <w:rPr>
+            <w:rFonts w:ascii="Arial" w:eastAsia="Times New Roman" w:hAnsi="Arial"/>
+            <w:i/>
+            <w:color w:val="auto"/>
+            <w:sz w:val="20"/>
+            <w:rPrChange w:id="78" w:author="Brian Walsh" w:date="2019-02-14T17:44:00Z">
+              <w:rPr>
+                <w:rStyle w:val="Hyperlink"/>
+                <w:rFonts w:ascii="Helvetica" w:hAnsi="Helvetica"/>
+                <w:color w:val="0366D6"/>
+              </w:rPr>
+            </w:rPrChange>
+          </w:rPr>
+          <w:t>Microsoft Graph per</w:t>
+        </w:r>
+        <w:r>
+          <w:rPr>
+            <w:rFonts w:ascii="Arial" w:eastAsia="Times New Roman" w:hAnsi="Arial"/>
+            <w:i/>
+            <w:color w:val="auto"/>
+            <w:sz w:val="20"/>
+            <w:rPrChange w:id="79" w:author="Brian Walsh" w:date="2019-02-14T17:44:00Z">
+              <w:rPr>
+                <w:rStyle w:val="Hyperlink"/>
+                <w:rFonts w:ascii="Helvetica" w:hAnsi="Helvetica"/>
+                <w:color w:val="0366D6"/>
+              </w:rPr>
+            </w:rPrChange>
+          </w:rPr>
+          <w:t>m</w:t>
+        </w:r>
+        <w:r>
+          <w:rPr>
+            <w:rFonts w:ascii="Arial" w:eastAsia="Times New Roman" w:hAnsi="Arial"/>
+            <w:i/>
+            <w:color w:val="auto"/>
+            <w:sz w:val="20"/>
+            <w:rPrChange w:id="80" w:author="Brian Walsh" w:date="2019-02-14T17:44:00Z">
+              <w:rPr>
+                <w:rStyle w:val="Hyperlink"/>
+                <w:rFonts w:ascii="Helvetica" w:hAnsi="Helvetica"/>
+                <w:color w:val="0366D6"/>
+              </w:rPr>
+            </w:rPrChange>
+          </w:rPr>
+          <w:t>issions reference</w:t>
+        </w:r>
+        <w:r>
+          <w:rPr>
+            <w:rFonts w:ascii="Arial" w:eastAsia="Times New Roman" w:hAnsi="Arial"/>
+            <w:i/>
+            <w:color w:val="auto"/>
+            <w:sz w:val="20"/>
+            <w:rPrChange w:id="81" w:author="Brian Walsh" w:date="2019-02-14T17:44:00Z">
+              <w:rPr>
+                <w:rFonts w:ascii="Helvetica" w:hAnsi="Helvetica"/>
+                <w:color w:val="6A737D"/>
+              </w:rPr>
+            </w:rPrChange>
+          </w:rPr>
+          <w:fldChar w:fldCharType="end"/>
+        </w:r>
+        <w:r>
+          <w:rPr>
+            <w:rFonts w:ascii="Arial" w:eastAsia="Times New Roman" w:hAnsi="Arial"/>
+            <w:i/>
+            <w:color w:val="auto"/>
+            <w:sz w:val="20"/>
+            <w:rPrChange w:id="82" w:author="Brian Walsh" w:date="2019-02-14T17:44:00Z">
+              <w:rPr>
+                <w:rFonts w:ascii="Helvetica" w:hAnsi="Helvetica"/>
+                <w:color w:val="6A737D"/>
+              </w:rPr>
+            </w:rPrChange>
+          </w:rPr>
+          <w:t> for more information about Graph's permission model.</w:t>
+        </w:r>
+      </w:ins>
+    </w:p>
+    <w:p>
+      <w:pPr>
+        <w:pStyle w:val="ListParagraph"/>
+        <w:numPr>
+          <w:ilvl w:val="1"/>
+          <w:numId w:val="34"/>
+        </w:numPr>
+        <w:rPr>
+          <w:ins w:id="83" w:author="Brian Walsh" w:date="2019-02-14T17:29:00Z"/>
+          <w:rFonts w:ascii="Arial" w:eastAsia="Times New Roman" w:hAnsi="Arial" w:cs="Times New Roman"/>
+          <w:color w:val="auto"/>
+          <w:sz w:val="20"/>
+        </w:rPr>
+        <w:pPrChange w:id="84" w:author="Brian Walsh" w:date="2019-02-14T17:29:00Z">
+          <w:pPr>
+            <w:pStyle w:val="Heading10"/>
+          </w:pPr>
+        </w:pPrChange>
+      </w:pPr>
+      <w:ins w:id="85" w:author="Brian Walsh" w:date="2019-02-14T17:23:00Z">
+        <w:r>
+          <w:rPr>
+            <w:rFonts w:ascii="Arial" w:eastAsia="Times New Roman" w:hAnsi="Arial" w:cs="Times New Roman"/>
+            <w:color w:val="auto"/>
+            <w:sz w:val="20"/>
+            <w:rPrChange w:id="86" w:author="Brian Walsh" w:date="2019-02-14T17:24:00Z">
+              <w:rPr>
+                <w:rFonts w:ascii="Helvetica" w:eastAsia="Times New Roman" w:hAnsi="Helvetica" w:cs="Times New Roman"/>
+                <w:color w:val="24292E"/>
+                <w:shd w:val="clear" w:color="auto" w:fill="FFFFFF"/>
+              </w:rPr>
+            </w:rPrChange>
+          </w:rPr>
+          <w:t>Enter http://localhost as the Redirect URL, and then choose Save.</w:t>
+        </w:r>
+      </w:ins>
+    </w:p>
+    <w:p>
+      <w:pPr>
+        <w:pStyle w:val="ListParagraph"/>
+        <w:rPr>
+          <w:ins w:id="87" w:author="Brian Walsh" w:date="2019-02-14T17:30:00Z"/>
+          <w:rFonts w:ascii="Arial" w:eastAsia="Times New Roman" w:hAnsi="Arial" w:cs="Times New Roman"/>
+          <w:color w:val="auto"/>
+          <w:sz w:val="20"/>
+        </w:rPr>
+        <w:pPrChange w:id="88" w:author="Brian Walsh" w:date="2019-02-14T17:30:00Z">
+          <w:pPr>
+            <w:pStyle w:val="Heading10"/>
+          </w:pPr>
+        </w:pPrChange>
+      </w:pPr>
+    </w:p>
+    <w:p>
+      <w:pPr>
+        <w:pStyle w:val="ListParagraph"/>
+        <w:numPr>
+          <w:ilvl w:val="0"/>
+          <w:numId w:val="34"/>
+        </w:numPr>
+        <w:rPr>
+          <w:ins w:id="89" w:author="Brian Walsh" w:date="2019-02-14T17:30:00Z"/>
+          <w:rFonts w:ascii="Arial" w:eastAsia="Times New Roman" w:hAnsi="Arial" w:cs="Times New Roman"/>
+          <w:color w:val="auto"/>
+          <w:sz w:val="20"/>
+        </w:rPr>
+        <w:pPrChange w:id="90" w:author="Brian Walsh" w:date="2019-02-14T17:29:00Z">
+          <w:pPr>
+            <w:pStyle w:val="Heading10"/>
+          </w:pPr>
+        </w:pPrChange>
+      </w:pPr>
+      <w:ins w:id="91" w:author="Brian Walsh" w:date="2019-02-14T17:30:00Z">
+        <w:r>
+          <w:rPr>
+            <w:rFonts w:ascii="Arial" w:eastAsia="Times New Roman" w:hAnsi="Arial" w:cs="Times New Roman"/>
+            <w:color w:val="auto"/>
+            <w:sz w:val="20"/>
+          </w:rPr>
+          <w:t>Give Admin consent to view Security data</w:t>
+        </w:r>
+      </w:ins>
+    </w:p>
+    <w:p>
+      <w:pPr>
+        <w:pStyle w:val="ListParagraph"/>
+        <w:numPr>
+          <w:ilvl w:val="1"/>
+          <w:numId w:val="34"/>
+        </w:numPr>
+        <w:rPr>
+          <w:ins w:id="92" w:author="Brian Walsh" w:date="2019-02-14T17:32:00Z"/>
+          <w:rFonts w:ascii="Arial" w:eastAsia="Times New Roman" w:hAnsi="Arial" w:cs="Times New Roman"/>
+          <w:color w:val="auto"/>
+          <w:sz w:val="20"/>
+        </w:rPr>
+        <w:pPrChange w:id="93" w:author="Brian Walsh" w:date="2019-02-14T17:32:00Z">
+          <w:pPr>
+            <w:pStyle w:val="Heading10"/>
+          </w:pPr>
+        </w:pPrChange>
+      </w:pPr>
+      <w:ins w:id="94" w:author="Brian Walsh" w:date="2019-02-14T17:31:00Z">
+        <w:r>
+          <w:rPr>
+            <w:rFonts w:ascii="Arial" w:eastAsia="Times New Roman" w:hAnsi="Arial" w:cs="Times New Roman"/>
+            <w:color w:val="auto"/>
+            <w:sz w:val="20"/>
+            <w:rPrChange w:id="95" w:author="Brian Walsh" w:date="2019-02-14T17:31:00Z">
+              <w:rPr>
+                <w:rFonts w:ascii="Helvetica" w:eastAsia="Times New Roman" w:hAnsi="Helvetica" w:cs="Times New Roman"/>
+                <w:color w:val="24292E"/>
+                <w:shd w:val="clear" w:color="auto" w:fill="FFFFFF"/>
+              </w:rPr>
+            </w:rPrChange>
+          </w:rPr>
+          <w:t xml:space="preserve">Provide your </w:t>
+        </w:r>
+      </w:ins>
+      <w:ins w:id="96" w:author="Brian Walsh" w:date="2019-02-14T17:32:00Z">
+        <w:r>
+          <w:rPr>
+            <w:rFonts w:ascii="Arial" w:eastAsia="Times New Roman" w:hAnsi="Arial" w:cs="Times New Roman"/>
+            <w:color w:val="auto"/>
+            <w:sz w:val="20"/>
+          </w:rPr>
+          <w:t xml:space="preserve">Microsoft </w:t>
+        </w:r>
+      </w:ins>
+      <w:ins w:id="97" w:author="Brian Walsh" w:date="2019-02-14T17:31:00Z">
+        <w:r>
+          <w:rPr>
+            <w:rFonts w:ascii="Arial" w:eastAsia="Times New Roman" w:hAnsi="Arial" w:cs="Times New Roman"/>
+            <w:color w:val="auto"/>
+            <w:sz w:val="20"/>
+            <w:rPrChange w:id="98" w:author="Brian Walsh" w:date="2019-02-14T17:31:00Z">
+              <w:rPr>
+                <w:rFonts w:ascii="Helvetica" w:eastAsia="Times New Roman" w:hAnsi="Helvetica" w:cs="Times New Roman"/>
+                <w:color w:val="24292E"/>
+                <w:shd w:val="clear" w:color="auto" w:fill="FFFFFF"/>
+              </w:rPr>
+            </w:rPrChange>
+          </w:rPr>
+          <w:t>Administrator</w:t>
+        </w:r>
+      </w:ins>
+      <w:ins w:id="99" w:author="Brian Walsh" w:date="2019-02-14T17:32:00Z">
+        <w:r>
+          <w:rPr>
+            <w:rFonts w:ascii="Arial" w:eastAsia="Times New Roman" w:hAnsi="Arial" w:cs="Times New Roman"/>
+            <w:color w:val="auto"/>
+            <w:sz w:val="20"/>
+          </w:rPr>
+          <w:t xml:space="preserve"> account</w:t>
+        </w:r>
+      </w:ins>
+      <w:ins w:id="100" w:author="Brian Walsh" w:date="2019-02-14T17:31:00Z">
+        <w:r>
+          <w:rPr>
+            <w:rFonts w:ascii="Arial" w:eastAsia="Times New Roman" w:hAnsi="Arial" w:cs="Times New Roman"/>
+            <w:color w:val="auto"/>
+            <w:sz w:val="20"/>
+            <w:rPrChange w:id="101" w:author="Brian Walsh" w:date="2019-02-14T17:31:00Z">
+              <w:rPr>
+                <w:rFonts w:ascii="Helvetica" w:eastAsia="Times New Roman" w:hAnsi="Helvetica" w:cs="Times New Roman"/>
+                <w:color w:val="24292E"/>
+                <w:shd w:val="clear" w:color="auto" w:fill="FFFFFF"/>
+              </w:rPr>
+            </w:rPrChange>
+          </w:rPr>
+          <w:t xml:space="preserve"> your Application Id and the Redirect URI that you used in the previous steps. The organization’s Admin (or other user authorized to grant consent for organizational</w:t>
+        </w:r>
+      </w:ins>
+      <w:ins w:id="102" w:author="Brian Walsh" w:date="2019-02-14T17:33:00Z">
+        <w:r>
+          <w:rPr>
+            <w:rFonts w:ascii="Arial" w:eastAsia="Times New Roman" w:hAnsi="Arial" w:cs="Times New Roman"/>
+            <w:color w:val="auto"/>
+            <w:sz w:val="20"/>
+          </w:rPr>
+          <w:t xml:space="preserve"> security</w:t>
+        </w:r>
+      </w:ins>
+      <w:ins w:id="103" w:author="Brian Walsh" w:date="2019-02-14T17:31:00Z">
+        <w:r>
+          <w:rPr>
+            <w:rFonts w:ascii="Arial" w:eastAsia="Times New Roman" w:hAnsi="Arial" w:cs="Times New Roman"/>
+            <w:color w:val="auto"/>
+            <w:sz w:val="20"/>
+            <w:rPrChange w:id="104" w:author="Brian Walsh" w:date="2019-02-14T17:31:00Z">
+              <w:rPr>
+                <w:rFonts w:ascii="Helvetica" w:eastAsia="Times New Roman" w:hAnsi="Helvetica" w:cs="Times New Roman"/>
+                <w:color w:val="24292E"/>
+                <w:shd w:val="clear" w:color="auto" w:fill="FFFFFF"/>
+              </w:rPr>
+            </w:rPrChange>
+          </w:rPr>
+          <w:t xml:space="preserve"> resources) is required to grant consent to the application.</w:t>
+        </w:r>
+      </w:ins>
+    </w:p>
+    <w:p>
+      <w:pPr>
+        <w:pStyle w:val="ListParagraph"/>
+        <w:numPr>
+          <w:ilvl w:val="1"/>
+          <w:numId w:val="34"/>
+        </w:numPr>
+        <w:rPr>
+          <w:ins w:id="105" w:author="Brian Walsh" w:date="2019-02-14T17:33:00Z"/>
+          <w:rFonts w:ascii="Arial" w:eastAsia="Times New Roman" w:hAnsi="Arial" w:cs="Times New Roman"/>
+          <w:color w:val="auto"/>
+          <w:sz w:val="20"/>
+          <w:rPrChange w:id="106" w:author="Brian Walsh" w:date="2019-02-14T17:43:00Z">
+            <w:rPr>
+              <w:ins w:id="107" w:author="Brian Walsh" w:date="2019-02-14T17:33:00Z"/>
+              <w:rFonts w:eastAsia="Times New Roman"/>
+              <w:color w:val="auto"/>
+            </w:rPr>
+          </w:rPrChange>
+        </w:rPr>
+        <w:pPrChange w:id="108" w:author="Brian Walsh" w:date="2019-02-14T17:43:00Z">
+          <w:pPr>
+            <w:pStyle w:val="ListParagraph"/>
+            <w:numPr>
+              <w:numId w:val="34"/>
+            </w:numPr>
+            <w:ind w:hanging="360"/>
+          </w:pPr>
+        </w:pPrChange>
+      </w:pPr>
+      <w:ins w:id="109" w:author="Brian Walsh" w:date="2019-02-14T17:33:00Z">
+        <w:r>
+          <w:rPr>
+            <w:rFonts w:ascii="Arial" w:eastAsia="Times New Roman" w:hAnsi="Arial" w:cs="Times New Roman"/>
+            <w:color w:val="auto"/>
+            <w:sz w:val="20"/>
+            <w:rPrChange w:id="110" w:author="Brian Walsh" w:date="2019-02-14T17:43:00Z">
+              <w:rPr>
+                <w:rFonts w:ascii="Helvetica" w:eastAsia="Times New Roman" w:hAnsi="Helvetica"/>
+                <w:color w:val="24292E"/>
+                <w:shd w:val="clear" w:color="auto" w:fill="FFFFFF"/>
+              </w:rPr>
+            </w:rPrChange>
+          </w:rPr>
+          <w:t>As the tenant Admin</w:t>
+        </w:r>
+      </w:ins>
+      <w:ins w:id="111" w:author="Brian Walsh" w:date="2019-02-14T17:41:00Z">
+        <w:r>
+          <w:rPr>
+            <w:rFonts w:ascii="Arial" w:eastAsia="Times New Roman" w:hAnsi="Arial" w:cs="Times New Roman"/>
+            <w:color w:val="auto"/>
+            <w:sz w:val="20"/>
+            <w:rPrChange w:id="112" w:author="Brian Walsh" w:date="2019-02-14T17:43:00Z">
+              <w:rPr>
+                <w:rFonts w:ascii="Helvetica" w:eastAsia="Times New Roman" w:hAnsi="Helvetica"/>
+                <w:color w:val="24292E"/>
+                <w:shd w:val="clear" w:color="auto" w:fill="FFFFFF"/>
+              </w:rPr>
+            </w:rPrChange>
+          </w:rPr>
+          <w:t xml:space="preserve"> with Security Administrator privileges </w:t>
+        </w:r>
+      </w:ins>
+      <w:ins w:id="113" w:author="Brian Walsh" w:date="2019-02-14T17:33:00Z">
+        <w:r>
+          <w:rPr>
+            <w:rFonts w:ascii="Arial" w:eastAsia="Times New Roman" w:hAnsi="Arial" w:cs="Times New Roman"/>
+            <w:color w:val="auto"/>
+            <w:sz w:val="20"/>
+            <w:rPrChange w:id="114" w:author="Brian Walsh" w:date="2019-02-14T17:43:00Z">
+              <w:rPr>
+                <w:rFonts w:ascii="Helvetica" w:eastAsia="Times New Roman" w:hAnsi="Helvetica"/>
+                <w:color w:val="24292E"/>
+                <w:shd w:val="clear" w:color="auto" w:fill="FFFFFF"/>
+              </w:rPr>
+            </w:rPrChange>
+          </w:rPr>
+          <w:t>for your organization, open a browser window and craft the following URL in the address bar:</w:t>
+        </w:r>
+      </w:ins>
+      <w:ins w:id="115" w:author="Brian Walsh" w:date="2019-02-14T17:42:00Z">
+        <w:r>
+          <w:rPr>
+            <w:rFonts w:ascii="Arial" w:eastAsia="Times New Roman" w:hAnsi="Arial" w:cs="Times New Roman"/>
+            <w:color w:val="auto"/>
+            <w:sz w:val="20"/>
+            <w:rPrChange w:id="116" w:author="Brian Walsh" w:date="2019-02-14T17:43:00Z">
+              <w:rPr>
+                <w:rFonts w:ascii="Helvetica" w:eastAsia="Times New Roman" w:hAnsi="Helvetica"/>
+                <w:color w:val="24292E"/>
+                <w:shd w:val="clear" w:color="auto" w:fill="FFFFFF"/>
+              </w:rPr>
+            </w:rPrChange>
+          </w:rPr>
+          <w:t xml:space="preserve"> </w:t>
+        </w:r>
+      </w:ins>
+      <w:ins w:id="117" w:author="Brian Walsh" w:date="2019-02-14T17:33:00Z">
+        <w:r>
+          <w:rPr>
+            <w:rFonts w:ascii="Arial" w:eastAsia="Times New Roman" w:hAnsi="Arial" w:cs="Times New Roman"/>
+            <w:color w:val="auto"/>
+            <w:sz w:val="20"/>
+            <w:rPrChange w:id="118" w:author="Brian Walsh" w:date="2019-02-14T17:43:00Z">
+              <w:rPr>
+                <w:rFonts w:eastAsia="Times New Roman"/>
+              </w:rPr>
+            </w:rPrChange>
+          </w:rPr>
+          <w:fldChar w:fldCharType="begin"/>
+        </w:r>
+        <w:r>
+          <w:rPr>
+            <w:rFonts w:ascii="Arial" w:eastAsia="Times New Roman" w:hAnsi="Arial" w:cs="Times New Roman"/>
+            <w:color w:val="auto"/>
+            <w:sz w:val="20"/>
+            <w:rPrChange w:id="119" w:author="Brian Walsh" w:date="2019-02-14T17:43:00Z">
+              <w:rPr>
+                <w:rFonts w:eastAsia="Times New Roman"/>
+              </w:rPr>
+            </w:rPrChange>
+          </w:rPr>
+          <w:instrText xml:space="preserve"> HYPERLINK "https://login.microsoftonline.com/common/adminconsent?client_id=APPLICATION_ID&amp;state=12345&amp;redirect_uri=REDIRECT_URL" </w:instrText>
+        </w:r>
+      </w:ins>
+      <w:r>
+        <w:rPr>
+          <w:rFonts w:ascii="Arial" w:eastAsia="Times New Roman" w:hAnsi="Arial" w:cs="Times New Roman"/>
+          <w:color w:val="auto"/>
+          <w:sz w:val="20"/>
+          <w:rPrChange w:id="120" w:author="Brian Walsh" w:date="2019-02-14T17:43:00Z">
+            <w:rPr>
+              <w:rFonts w:eastAsia="Times New Roman"/>
+            </w:rPr>
+          </w:rPrChange>
+        </w:rPr>
+      </w:r>
+      <w:ins w:id="121" w:author="Brian Walsh" w:date="2019-02-14T17:33:00Z">
+        <w:r>
+          <w:rPr>
+            <w:rFonts w:ascii="Arial" w:eastAsia="Times New Roman" w:hAnsi="Arial" w:cs="Times New Roman"/>
+            <w:color w:val="auto"/>
+            <w:sz w:val="20"/>
+            <w:rPrChange w:id="122" w:author="Brian Walsh" w:date="2019-02-14T17:43:00Z">
+              <w:rPr>
+                <w:rFonts w:eastAsia="Times New Roman"/>
+              </w:rPr>
+            </w:rPrChange>
+          </w:rPr>
+          <w:fldChar w:fldCharType="separate"/>
+        </w:r>
+        <w:r>
+          <w:rPr>
+            <w:rFonts w:ascii="Arial" w:hAnsi="Arial" w:cs="Times New Roman"/>
+            <w:color w:val="auto"/>
+            <w:sz w:val="20"/>
+            <w:rPrChange w:id="123" w:author="Brian Walsh" w:date="2019-02-14T17:43:00Z">
+              <w:rPr>
+                <w:rStyle w:val="Hyperlink"/>
+                <w:rFonts w:ascii="Helvetica" w:eastAsia="Times New Roman" w:hAnsi="Helvetica"/>
+                <w:color w:val="0366D6"/>
+                <w:shd w:val="clear" w:color="auto" w:fill="FFFFFF"/>
+              </w:rPr>
+            </w:rPrChange>
+          </w:rPr>
+          <w:t>https://login.microsoftonline.com/common/adminconsent?client_id=APPLICATION_ID&amp;state=12345</w:t>
+        </w:r>
+        <w:r>
+          <w:rPr>
+            <w:rFonts w:ascii="Arial" w:eastAsia="Times New Roman" w:hAnsi="Arial" w:cs="Times New Roman"/>
+            <w:color w:val="auto"/>
+            <w:sz w:val="20"/>
+            <w:rPrChange w:id="124" w:author="Brian Walsh" w:date="2019-02-14T17:43:00Z">
+              <w:rPr>
+                <w:rFonts w:eastAsia="Times New Roman"/>
+              </w:rPr>
+            </w:rPrChange>
+          </w:rPr>
+          <w:fldChar w:fldCharType="end"/>
+        </w:r>
+        <w:r>
+          <w:rPr>
+            <w:rFonts w:ascii="Arial" w:eastAsia="Times New Roman" w:hAnsi="Arial" w:cs="Times New Roman"/>
+            <w:color w:val="auto"/>
+            <w:sz w:val="20"/>
+            <w:rPrChange w:id="125" w:author="Brian Walsh" w:date="2019-02-14T17:43:00Z">
+              <w:rPr>
+                <w:rFonts w:ascii="Helvetica" w:eastAsia="Times New Roman" w:hAnsi="Helvetica"/>
+                <w:color w:val="24292E"/>
+                <w:shd w:val="clear" w:color="auto" w:fill="FFFFFF"/>
+              </w:rPr>
+            </w:rPrChange>
+          </w:rPr>
+          <w:t xml:space="preserve"> Where APPLICATION_ID is the application ID </w:t>
+        </w:r>
+        <w:r>
+          <w:rPr>
+            <w:rFonts w:ascii="Arial" w:eastAsia="Times New Roman" w:hAnsi="Arial" w:cs="Times New Roman"/>
+            <w:color w:val="auto"/>
+            <w:sz w:val="20"/>
+            <w:rPrChange w:id="126" w:author="Brian Walsh" w:date="2019-02-14T17:43:00Z">
+              <w:rPr>
+                <w:rFonts w:ascii="Helvetica" w:eastAsia="Times New Roman" w:hAnsi="Helvetica"/>
+                <w:color w:val="24292E"/>
+                <w:shd w:val="clear" w:color="auto" w:fill="FFFFFF"/>
+              </w:rPr>
+            </w:rPrChange>
+          </w:rPr>
+          <w:t>value</w:t>
+        </w:r>
+        <w:r>
+          <w:rPr>
+            <w:rFonts w:ascii="Arial" w:eastAsia="Times New Roman" w:hAnsi="Arial" w:cs="Times New Roman"/>
+            <w:color w:val="auto"/>
+            <w:sz w:val="20"/>
+            <w:rPrChange w:id="127" w:author="Brian Walsh" w:date="2019-02-14T17:43:00Z">
+              <w:rPr>
+                <w:rFonts w:ascii="Helvetica" w:eastAsia="Times New Roman" w:hAnsi="Helvetica"/>
+                <w:color w:val="24292E"/>
+                <w:shd w:val="clear" w:color="auto" w:fill="FFFFFF"/>
+              </w:rPr>
+            </w:rPrChange>
+          </w:rPr>
+          <w:t xml:space="preserve"> from the App V2 registration portal after clicking on your application to view its properties.</w:t>
+        </w:r>
+      </w:ins>
+    </w:p>
+    <w:p>
+      <w:pPr>
+        <w:pStyle w:val="ListParagraph"/>
+        <w:numPr>
+          <w:ilvl w:val="1"/>
+          <w:numId w:val="34"/>
+        </w:numPr>
+        <w:rPr>
+          <w:ins w:id="128" w:author="Brian Walsh" w:date="2019-02-14T18:06:00Z"/>
+          <w:rFonts w:ascii="Arial" w:eastAsia="Times New Roman" w:hAnsi="Arial" w:cs="Times New Roman"/>
+          <w:color w:val="auto"/>
+          <w:sz w:val="20"/>
+        </w:rPr>
+        <w:pPrChange w:id="129" w:author="Brian Walsh" w:date="2019-02-14T17:45:00Z">
+          <w:pPr>
+            <w:pStyle w:val="Heading10"/>
+          </w:pPr>
+        </w:pPrChange>
+      </w:pPr>
+      <w:ins w:id="130" w:author="Brian Walsh" w:date="2019-02-14T17:43:00Z">
+        <w:r>
+          <w:rPr>
+            <w:rFonts w:ascii="Arial" w:eastAsia="Times New Roman" w:hAnsi="Arial" w:cs="Times New Roman"/>
+            <w:color w:val="auto"/>
+            <w:sz w:val="20"/>
+            <w:rPrChange w:id="131" w:author="Brian Walsh" w:date="2019-02-14T17:43:00Z">
+              <w:rPr>
+                <w:rFonts w:ascii="Helvetica" w:eastAsia="Times New Roman" w:hAnsi="Helvetica" w:cs="Times New Roman"/>
+                <w:color w:val="24292E"/>
+                <w:shd w:val="clear" w:color="auto" w:fill="FFFFFF"/>
+              </w:rPr>
+            </w:rPrChange>
+          </w:rPr>
+          <w:t>After logging in, the tenant Admin will be presented with a dialog like the following</w:t>
+        </w:r>
+        <w:r>
+          <w:rPr>
+            <w:rFonts w:ascii="Arial" w:eastAsia="Times New Roman" w:hAnsi="Arial" w:cs="Times New Roman"/>
+            <w:color w:val="auto"/>
+            <w:sz w:val="20"/>
+          </w:rPr>
+          <w:t>:</w:t>
+        </w:r>
+      </w:ins>
+    </w:p>
+    <w:p>
+      <w:pPr>
+        <w:pStyle w:val="ListParagraph"/>
+        <w:ind w:left="1440"/>
+        <w:rPr>
+          <w:ins w:id="132" w:author="Brian Walsh" w:date="2019-02-14T17:45:00Z"/>
+          <w:rFonts w:ascii="Arial" w:eastAsia="Times New Roman" w:hAnsi="Arial" w:cs="Times New Roman"/>
+          <w:color w:val="auto"/>
+          <w:sz w:val="20"/>
+        </w:rPr>
+        <w:pPrChange w:id="133" w:author="Brian Walsh" w:date="2019-02-14T18:08:00Z">
+          <w:pPr>
+            <w:pStyle w:val="Heading10"/>
+          </w:pPr>
+        </w:pPrChange>
+      </w:pPr>
+      <w:ins w:id="134" w:author="Brian Walsh" w:date="2019-02-14T18:09:00Z">
+        <w:r>
+          <w:rPr>
+            <w:rFonts w:ascii="Arial" w:eastAsia="Times New Roman" w:hAnsi="Arial" w:cs="Times New Roman"/>
+            <w:noProof/>
+            <w:color w:val="auto"/>
+            <w:sz w:val="20"/>
+          </w:rPr>
+          <w:drawing>
+            <wp:inline distT="0" distB="0" distL="0" distR="0" wp14:anchorId="56F0D60F" wp14:editId="7D1039A0">
+              <wp:extent cx="1762418" cy="2487432"/>
+              <wp:effectExtent l="0" t="0" r="0" b="1905"/>
+              <wp:docPr id="8" name="Picture 8" descr="../../../Desktop/Screen%20Shot%202019-02-14%20at%206.03.18%20PM."/>
+              <wp:cNvGraphicFramePr>
+                <a:graphicFrameLocks xmlns:a="http://schemas.openxmlformats.org/drawingml/2006/main" noChangeAspect="1"/>
+              </wp:cNvGraphicFramePr>
+              <a:graphic xmlns:a="http://schemas.openxmlformats.org/drawingml/2006/main">
+                <a:graphicData uri="http://schemas.openxmlformats.org/drawingml/2006/picture">
+                  <pic:pic xmlns:pic="http://schemas.openxmlformats.org/drawingml/2006/picture">
+                    <pic:nvPicPr>
+                      <pic:cNvPr id="0" name="Picture 2" descr="../../../Desktop/Screen%20Shot%202019-02-14%20at%206.03.18%20PM."/>
+                      <pic:cNvPicPr>
+                        <a:picLocks noChangeAspect="1" noChangeArrowheads="1"/>
+                      </pic:cNvPicPr>
+                    </pic:nvPicPr>
+                    <pic:blipFill>
+                      <a:blip r:embed="rId10">
+                        <a:extLst>
+                          <a:ext uri="{28A0092B-C50C-407E-A947-70E740481C1C}">
+                            <a14:useLocalDpi xmlns:a14="http://schemas.microsoft.com/office/drawing/2010/main" val="0"/>
+                          </a:ext>
+                        </a:extLst>
+                      </a:blip>
+                      <a:srcRect/>
+                      <a:stretch>
+                        <a:fillRect/>
+                      </a:stretch>
+                    </pic:blipFill>
+                    <pic:spPr bwMode="auto">
+                      <a:xfrm>
+                        <a:off x="0" y="0"/>
+                        <a:ext cx="1786116" cy="2520879"/>
+                      </a:xfrm>
+                      <a:prstGeom prst="rect">
+                        <a:avLst/>
+                      </a:prstGeom>
+                      <a:noFill/>
+                      <a:ln>
+                        <a:noFill/>
+                      </a:ln>
+                    </pic:spPr>
+                  </pic:pic>
+                </a:graphicData>
+              </a:graphic>
+            </wp:inline>
+          </w:drawing>
+        </w:r>
+      </w:ins>
+    </w:p>
+    <w:p>
+      <w:pPr>
+        <w:pStyle w:val="ListParagraph"/>
+        <w:numPr>
+          <w:ilvl w:val="1"/>
+          <w:numId w:val="34"/>
+        </w:numPr>
+        <w:rPr>
+          <w:ins w:id="135" w:author="Brian Walsh" w:date="2019-02-14T16:32:00Z"/>
+          <w:rFonts w:ascii="Arial" w:eastAsia="Times New Roman" w:hAnsi="Arial" w:cs="Times New Roman"/>
+          <w:color w:val="auto"/>
+          <w:sz w:val="20"/>
+          <w:rPrChange w:id="136" w:author="Brian Walsh" w:date="2019-02-14T18:10:00Z">
+            <w:rPr>
+              <w:ins w:id="137" w:author="Brian Walsh" w:date="2019-02-14T16:32:00Z"/>
+            </w:rPr>
+          </w:rPrChange>
+        </w:rPr>
+        <w:pPrChange w:id="138" w:author="Brian Walsh" w:date="2019-02-14T16:37:00Z">
+          <w:pPr>
+            <w:pStyle w:val="Heading10"/>
+          </w:pPr>
+        </w:pPrChange>
+      </w:pPr>
+      <w:ins w:id="139" w:author="Brian Walsh" w:date="2019-02-14T17:44:00Z">
+        <w:r>
+          <w:rPr>
+            <w:rFonts w:ascii="Arial" w:eastAsia="Times New Roman" w:hAnsi="Arial" w:cs="Times New Roman"/>
+            <w:color w:val="auto"/>
+            <w:sz w:val="20"/>
+            <w:rPrChange w:id="140" w:author="Brian Walsh" w:date="2019-02-14T17:45:00Z">
+              <w:rPr/>
+            </w:rPrChange>
+          </w:rPr>
+          <w:t>When the tenant Admin agrees to this dialog, he/she is granting consent for all users of their organization to use this application.</w:t>
+        </w:r>
+        <w:r>
+          <w:rPr>
+            <w:rFonts w:ascii="Arial" w:eastAsia="Times New Roman" w:hAnsi="Arial" w:cs="Times New Roman"/>
+            <w:color w:val="auto"/>
+            <w:sz w:val="20"/>
+            <w:rPrChange w:id="141" w:author="Brian Walsh" w:date="2019-02-14T17:45:00Z">
+              <w:rPr/>
+            </w:rPrChange>
+          </w:rPr>
+          <w:t xml:space="preserve"> Note:</w:t>
+        </w:r>
+        <w:r>
+          <w:rPr>
+            <w:rFonts w:ascii="Arial" w:eastAsia="Times New Roman" w:hAnsi="Arial" w:cs="Times New Roman"/>
+            <w:color w:val="auto"/>
+            <w:sz w:val="20"/>
+            <w:rPrChange w:id="142" w:author="Brian Walsh" w:date="2019-02-14T17:45:00Z">
+              <w:rPr>
+                <w:rFonts w:ascii="Helvetica" w:hAnsi="Helvetica"/>
+                <w:color w:val="6A737D"/>
+              </w:rPr>
+            </w:rPrChange>
+          </w:rPr>
+          <w:t> For more details about the authorization flow, read </w:t>
+        </w:r>
+        <w:r>
+          <w:rPr>
+            <w:rFonts w:ascii="Arial" w:eastAsia="Times New Roman" w:hAnsi="Arial" w:cs="Times New Roman"/>
+            <w:color w:val="auto"/>
+            <w:sz w:val="20"/>
+            <w:rPrChange w:id="143" w:author="Brian Walsh" w:date="2019-02-14T17:45:00Z">
+              <w:rPr>
+                <w:rFonts w:ascii="Helvetica" w:hAnsi="Helvetica"/>
+                <w:color w:val="6A737D"/>
+              </w:rPr>
+            </w:rPrChange>
+          </w:rPr>
+          <w:fldChar w:fldCharType="begin"/>
+        </w:r>
+        <w:r>
+          <w:rPr>
+            <w:rFonts w:ascii="Arial" w:eastAsia="Times New Roman" w:hAnsi="Arial" w:cs="Times New Roman"/>
+            <w:color w:val="auto"/>
+            <w:sz w:val="20"/>
+            <w:rPrChange w:id="144" w:author="Brian Walsh" w:date="2019-02-14T17:45:00Z">
+              <w:rPr>
+                <w:rFonts w:ascii="Helvetica" w:hAnsi="Helvetica"/>
+                <w:color w:val="6A737D"/>
+              </w:rPr>
+            </w:rPrChange>
+          </w:rPr>
+          <w:instrText xml:space="preserve"> HYPERLINK "https://developer.microsoft.com/en-us/graph/docs/concepts/security-authorization" </w:instrText>
+        </w:r>
+      </w:ins>
+      <w:r>
+        <w:rPr>
+          <w:rPrChange w:id="145" w:author="Brian Walsh" w:date="2019-02-14T17:45:00Z">
+            <w:rPr>
+              <w:rFonts w:ascii="Helvetica" w:hAnsi="Helvetica"/>
+              <w:color w:val="6A737D"/>
+            </w:rPr>
+          </w:rPrChange>
+        </w:rPr>
+      </w:r>
+      <w:ins w:id="146" w:author="Brian Walsh" w:date="2019-02-14T17:44:00Z">
+        <w:r>
+          <w:rPr>
+            <w:rFonts w:ascii="Arial" w:eastAsia="Times New Roman" w:hAnsi="Arial" w:cs="Times New Roman"/>
+            <w:color w:val="auto"/>
+            <w:sz w:val="20"/>
+            <w:rPrChange w:id="147" w:author="Brian Walsh" w:date="2019-02-14T17:45:00Z">
+              <w:rPr>
+                <w:rFonts w:ascii="Helvetica" w:hAnsi="Helvetica"/>
+                <w:color w:val="6A737D"/>
+              </w:rPr>
+            </w:rPrChange>
+          </w:rPr>
+          <w:fldChar w:fldCharType="separate"/>
+        </w:r>
+        <w:r>
+          <w:rPr>
+            <w:rFonts w:ascii="Arial" w:eastAsia="Times New Roman" w:hAnsi="Arial" w:cs="Times New Roman"/>
+            <w:color w:val="auto"/>
+            <w:sz w:val="20"/>
+            <w:rPrChange w:id="148" w:author="Brian Walsh" w:date="2019-02-14T17:45:00Z">
+              <w:rPr>
+                <w:rStyle w:val="Hyperlink"/>
+                <w:rFonts w:ascii="Helvetica" w:hAnsi="Helvetica"/>
+                <w:color w:val="0366D6"/>
+              </w:rPr>
+            </w:rPrChange>
+          </w:rPr>
+          <w:t>Authorization and the Microsoft Graph Security API</w:t>
+        </w:r>
+        <w:r>
+          <w:rPr>
+            <w:rFonts w:ascii="Arial" w:eastAsia="Times New Roman" w:hAnsi="Arial" w:cs="Times New Roman"/>
+            <w:color w:val="auto"/>
+            <w:sz w:val="20"/>
+            <w:rPrChange w:id="149" w:author="Brian Walsh" w:date="2019-02-14T17:45:00Z">
+              <w:rPr>
+                <w:rFonts w:ascii="Helvetica" w:hAnsi="Helvetica"/>
+                <w:color w:val="6A737D"/>
+              </w:rPr>
+            </w:rPrChange>
+          </w:rPr>
+          <w:fldChar w:fldCharType="end"/>
+        </w:r>
+      </w:ins>
+    </w:p>
+    <w:p>
+      <w:pPr>
+        <w:pStyle w:val="Heading10"/>
       </w:pPr>
       <w:r>
         <w:lastRenderedPageBreak/>
@@ -318,7 +1809,7 @@
         <w:pStyle w:val="BodyText"/>
         <w:keepNext/>
       </w:pPr>
-      <w:bookmarkStart w:id="1" w:name="_Toc510253265"/>
+      <w:bookmarkStart w:id="150" w:name="_Toc510253265"/>
       <w:r>
         <w:rPr>
           <w:rFonts w:cs="Arial"/>
@@ -387,11 +1878,11 @@
       <w:pPr>
         <w:pStyle w:val="Heading20"/>
       </w:pPr>
-      <w:bookmarkStart w:id="2" w:name="_Toc509305886"/>
+      <w:bookmarkStart w:id="151" w:name="_Toc509305886"/>
       <w:r>
         <w:t>Install the Python components</w:t>
       </w:r>
-      <w:bookmarkEnd w:id="2"/>
+      <w:bookmarkEnd w:id="151"/>
     </w:p>
     <w:p>
       <w:pPr>
@@ -778,9 +2269,13 @@
         </w:numPr>
         <w:ind w:left="720"/>
         <w:rPr>
-          <w:rFonts w:cs="Arial"/>
-          <w:color w:val="000000"/>
-        </w:rPr>
+          <w:del w:id="152" w:author="Brian Walsh" w:date="2019-02-14T18:14:00Z"/>
+          <w:rFonts w:cs="Arial"/>
+          <w:color w:val="000000"/>
+        </w:rPr>
+        <w:pPrChange w:id="153" w:author="Brian Walsh" w:date="2019-02-14T18:14:00Z">
+          <w:pPr/>
+        </w:pPrChange>
       </w:pPr>
       <w:r>
         <w:rPr>
@@ -814,8 +2309,29 @@
         </w:numPr>
         <w:ind w:left="720"/>
         <w:rPr>
-          <w:rFonts w:cs="Arial"/>
-          <w:color w:val="000000"/>
+          <w:ins w:id="154" w:author="Brian Walsh" w:date="2019-02-14T18:14:00Z"/>
+          <w:rFonts w:cs="Arial"/>
+          <w:color w:val="000000"/>
+        </w:rPr>
+      </w:pPr>
+    </w:p>
+    <w:p>
+      <w:pPr>
+        <w:pStyle w:val="BodyText"/>
+        <w:keepNext/>
+        <w:numPr>
+          <w:ilvl w:val="1"/>
+          <w:numId w:val="23"/>
+        </w:numPr>
+        <w:ind w:left="720"/>
+        <w:rPr>
+          <w:sz w:val="24"/>
+          <w:rPrChange w:id="155" w:author="Brian Walsh" w:date="2019-02-14T18:14:00Z">
+            <w:rPr>
+              <w:rFonts w:cs="Arial"/>
+              <w:color w:val="000000"/>
+            </w:rPr>
+          </w:rPrChange>
         </w:rPr>
       </w:pPr>
       <w:r>
@@ -837,15 +2353,302 @@
           <w:rFonts w:cs="Arial"/>
           <w:color w:val="000000"/>
         </w:rPr>
-        <w:t>]</w:t>
-      </w:r>
-      <w:r>
-        <w:rPr>
-          <w:rFonts w:cs="Arial"/>
-          <w:color w:val="000000"/>
-        </w:rPr>
-        <w:t xml:space="preserve"> section, edit the settings as follows:</w:t>
-      </w:r>
+        <w:t>] section, edit the settings as follows</w:t>
+      </w:r>
+      <w:ins w:id="156" w:author="Brian Walsh" w:date="2019-02-14T18:13:00Z">
+        <w:r>
+          <w:rPr>
+            <w:rFonts w:cs="Arial"/>
+            <w:color w:val="000000"/>
+          </w:rPr>
+          <w:t xml:space="preserve">. </w:t>
+        </w:r>
+        <w:r>
+          <w:rPr>
+            <w:rFonts w:cs="Arial"/>
+            <w:i/>
+            <w:color w:val="000000"/>
+            <w:rPrChange w:id="157" w:author="Brian Walsh" w:date="2019-02-14T18:18:00Z">
+              <w:rPr>
+                <w:rFonts w:cs="Arial"/>
+                <w:color w:val="000000"/>
+              </w:rPr>
+            </w:rPrChange>
+          </w:rPr>
+          <w:t xml:space="preserve">Note </w:t>
+        </w:r>
+      </w:ins>
+      <w:ins w:id="158" w:author="Brian Walsh" w:date="2019-02-14T18:14:00Z">
+        <w:r>
+          <w:rPr>
+            <w:rFonts w:cs="Arial"/>
+            <w:i/>
+            <w:color w:val="000000"/>
+            <w:rPrChange w:id="159" w:author="Brian Walsh" w:date="2019-02-14T18:18:00Z">
+              <w:rPr>
+                <w:rFonts w:cs="Arial"/>
+                <w:color w:val="000000"/>
+              </w:rPr>
+            </w:rPrChange>
+          </w:rPr>
+          <w:t xml:space="preserve">the </w:t>
+        </w:r>
+        <w:r>
+          <w:rPr>
+            <w:rFonts w:cs="Arial"/>
+            <w:i/>
+            <w:color w:val="000000"/>
+            <w:rPrChange w:id="160" w:author="Brian Walsh" w:date="2019-02-14T18:18:00Z">
+              <w:rPr>
+                <w:rFonts w:ascii="Helvetica" w:hAnsi="Helvetica"/>
+                <w:color w:val="24292E"/>
+                <w:shd w:val="clear" w:color="auto" w:fill="FFFFFF"/>
+              </w:rPr>
+            </w:rPrChange>
+          </w:rPr>
+          <w:t> </w:t>
+        </w:r>
+        <w:r>
+          <w:rPr>
+            <w:rFonts w:cs="Arial"/>
+            <w:i/>
+            <w:color w:val="000000"/>
+            <w:rPrChange w:id="161" w:author="Brian Walsh" w:date="2019-02-14T18:18:00Z">
+              <w:rPr/>
+            </w:rPrChange>
+          </w:rPr>
+          <w:fldChar w:fldCharType="begin"/>
+        </w:r>
+        <w:r>
+          <w:rPr>
+            <w:rFonts w:cs="Arial"/>
+            <w:i/>
+            <w:color w:val="000000"/>
+            <w:rPrChange w:id="162" w:author="Brian Walsh" w:date="2019-02-14T18:18:00Z">
+              <w:rPr/>
+            </w:rPrChange>
+          </w:rPr>
+          <w:instrText xml:space="preserve"> HYPERLINK "https://apps.dev.microsoft.com/" </w:instrText>
+        </w:r>
+      </w:ins>
+      <w:r>
+        <w:rPr>
+          <w:rFonts w:cs="Arial"/>
+          <w:i/>
+          <w:color w:val="000000"/>
+          <w:rPrChange w:id="163" w:author="Brian Walsh" w:date="2019-02-14T18:18:00Z">
+            <w:rPr/>
+          </w:rPrChange>
+        </w:rPr>
+      </w:r>
+      <w:ins w:id="164" w:author="Brian Walsh" w:date="2019-02-14T18:14:00Z">
+        <w:r>
+          <w:rPr>
+            <w:rFonts w:cs="Arial"/>
+            <w:i/>
+            <w:color w:val="000000"/>
+            <w:rPrChange w:id="165" w:author="Brian Walsh" w:date="2019-02-14T18:18:00Z">
+              <w:rPr/>
+            </w:rPrChange>
+          </w:rPr>
+          <w:fldChar w:fldCharType="separate"/>
+        </w:r>
+        <w:r>
+          <w:rPr>
+            <w:rFonts w:cs="Arial"/>
+            <w:i/>
+            <w:color w:val="000000"/>
+            <w:rPrChange w:id="166" w:author="Brian Walsh" w:date="2019-02-14T18:18:00Z">
+              <w:rPr>
+                <w:rStyle w:val="Hyperlink"/>
+                <w:rFonts w:ascii="Helvetica" w:hAnsi="Helvetica"/>
+                <w:color w:val="0366D6"/>
+                <w:shd w:val="clear" w:color="auto" w:fill="FFFFFF"/>
+              </w:rPr>
+            </w:rPrChange>
+          </w:rPr>
+          <w:t>Application Registration Portal</w:t>
+        </w:r>
+        <w:r>
+          <w:rPr>
+            <w:rFonts w:cs="Arial"/>
+            <w:i/>
+            <w:color w:val="000000"/>
+            <w:rPrChange w:id="167" w:author="Brian Walsh" w:date="2019-02-14T18:18:00Z">
+              <w:rPr/>
+            </w:rPrChange>
+          </w:rPr>
+          <w:fldChar w:fldCharType="end"/>
+        </w:r>
+      </w:ins>
+      <w:ins w:id="168" w:author="Brian Walsh" w:date="2019-02-14T18:15:00Z">
+        <w:r>
+          <w:rPr>
+            <w:rFonts w:cs="Arial"/>
+            <w:i/>
+            <w:color w:val="000000"/>
+            <w:rPrChange w:id="169" w:author="Brian Walsh" w:date="2019-02-14T18:18:00Z">
+              <w:rPr>
+                <w:rFonts w:cs="Arial"/>
+                <w:color w:val="000000"/>
+              </w:rPr>
+            </w:rPrChange>
+          </w:rPr>
+          <w:t xml:space="preserve"> is where you can find the client_id (Application ID) and client_secret (Application Secret), while </w:t>
+        </w:r>
+      </w:ins>
+      <w:ins w:id="170" w:author="Brian Walsh" w:date="2019-02-14T18:16:00Z">
+        <w:r>
+          <w:rPr>
+            <w:rFonts w:cs="Arial"/>
+            <w:i/>
+            <w:color w:val="000000"/>
+            <w:rPrChange w:id="171" w:author="Brian Walsh" w:date="2019-02-14T18:18:00Z">
+              <w:rPr>
+                <w:rFonts w:cs="Arial"/>
+                <w:color w:val="000000"/>
+              </w:rPr>
+            </w:rPrChange>
+          </w:rPr>
+          <w:t>you tenant_id (</w:t>
+        </w:r>
+      </w:ins>
+      <w:ins w:id="172" w:author="Brian Walsh" w:date="2019-02-14T18:17:00Z">
+        <w:r>
+          <w:rPr>
+            <w:rFonts w:cs="Arial"/>
+            <w:i/>
+            <w:color w:val="000000"/>
+            <w:rPrChange w:id="173" w:author="Brian Walsh" w:date="2019-02-14T18:18:00Z">
+              <w:rPr>
+                <w:rFonts w:cs="Arial"/>
+                <w:color w:val="000000"/>
+              </w:rPr>
+            </w:rPrChange>
+          </w:rPr>
+          <w:t xml:space="preserve">Directory ID) can be found </w:t>
+        </w:r>
+        <w:r>
+          <w:rPr>
+            <w:rFonts w:cs="Arial"/>
+            <w:i/>
+            <w:color w:val="000000"/>
+            <w:rPrChange w:id="174" w:author="Brian Walsh" w:date="2019-02-14T18:18:00Z">
+              <w:rPr>
+                <w:rFonts w:cs="Arial"/>
+                <w:color w:val="000000"/>
+              </w:rPr>
+            </w:rPrChange>
+          </w:rPr>
+          <w:fldChar w:fldCharType="begin"/>
+        </w:r>
+        <w:r>
+          <w:rPr>
+            <w:rFonts w:cs="Arial"/>
+            <w:i/>
+            <w:color w:val="000000"/>
+            <w:rPrChange w:id="175" w:author="Brian Walsh" w:date="2019-02-14T18:18:00Z">
+              <w:rPr>
+                <w:rFonts w:cs="Arial"/>
+                <w:color w:val="000000"/>
+              </w:rPr>
+            </w:rPrChange>
+          </w:rPr>
+          <w:instrText xml:space="preserve"> HYPERLINK "https://portal.azure.com/" </w:instrText>
+        </w:r>
+        <w:r>
+          <w:rPr>
+            <w:rFonts w:cs="Arial"/>
+            <w:i/>
+            <w:color w:val="000000"/>
+            <w:rPrChange w:id="176" w:author="Brian Walsh" w:date="2019-02-14T18:18:00Z">
+              <w:rPr>
+                <w:rFonts w:cs="Arial"/>
+                <w:color w:val="000000"/>
+              </w:rPr>
+            </w:rPrChange>
+          </w:rPr>
+        </w:r>
+        <w:r>
+          <w:rPr>
+            <w:rFonts w:cs="Arial"/>
+            <w:i/>
+            <w:color w:val="000000"/>
+            <w:rPrChange w:id="177" w:author="Brian Walsh" w:date="2019-02-14T18:18:00Z">
+              <w:rPr>
+                <w:rFonts w:cs="Arial"/>
+                <w:color w:val="000000"/>
+              </w:rPr>
+            </w:rPrChange>
+          </w:rPr>
+          <w:fldChar w:fldCharType="separate"/>
+        </w:r>
+        <w:r>
+          <w:rPr>
+            <w:rStyle w:val="Hyperlink"/>
+            <w:rFonts w:cs="Arial"/>
+            <w:i/>
+            <w:rPrChange w:id="178" w:author="Brian Walsh" w:date="2019-02-14T18:18:00Z">
+              <w:rPr>
+                <w:rStyle w:val="Hyperlink"/>
+                <w:rFonts w:cs="Arial"/>
+              </w:rPr>
+            </w:rPrChange>
+          </w:rPr>
+          <w:t>here</w:t>
+        </w:r>
+        <w:r>
+          <w:rPr>
+            <w:rFonts w:cs="Arial"/>
+            <w:i/>
+            <w:color w:val="000000"/>
+            <w:rPrChange w:id="179" w:author="Brian Walsh" w:date="2019-02-14T18:18:00Z">
+              <w:rPr>
+                <w:rFonts w:cs="Arial"/>
+                <w:color w:val="000000"/>
+              </w:rPr>
+            </w:rPrChange>
+          </w:rPr>
+          <w:fldChar w:fldCharType="end"/>
+        </w:r>
+        <w:r>
+          <w:rPr>
+            <w:rFonts w:cs="Arial"/>
+            <w:i/>
+            <w:color w:val="000000"/>
+            <w:rPrChange w:id="180" w:author="Brian Walsh" w:date="2019-02-14T18:18:00Z">
+              <w:rPr>
+                <w:rFonts w:cs="Arial"/>
+                <w:color w:val="000000"/>
+              </w:rPr>
+            </w:rPrChange>
+          </w:rPr>
+          <w:t xml:space="preserve"> and going to Azure Active Directory &gt; Properties and scrolling down to Directory ID</w:t>
+        </w:r>
+      </w:ins>
+      <w:ins w:id="181" w:author="Brian Walsh" w:date="2019-02-14T18:14:00Z">
+        <w:r>
+          <w:rPr>
+            <w:rFonts w:cs="Arial"/>
+            <w:color w:val="000000"/>
+            <w:rPrChange w:id="182" w:author="Brian Walsh" w:date="2019-02-14T18:15:00Z">
+              <w:rPr>
+                <w:sz w:val="24"/>
+              </w:rPr>
+            </w:rPrChange>
+          </w:rPr>
+          <w:t>:</w:t>
+        </w:r>
+      </w:ins>
+      <w:del w:id="183" w:author="Brian Walsh" w:date="2019-02-14T18:14:00Z">
+        <w:r>
+          <w:rPr>
+            <w:rFonts w:cs="Arial"/>
+            <w:color w:val="000000"/>
+          </w:rPr>
+          <w:delText>:</w:delText>
+        </w:r>
+      </w:del>
     </w:p>
     <w:p>
       <w:pPr>
@@ -882,6 +2685,8 @@
         <w:br/>
         <w:t># How often polling should happen. Value is in seconds. To disable polling, set this to zero.</w:t>
       </w:r>
+      <w:bookmarkStart w:id="184" w:name="_GoBack"/>
+      <w:bookmarkEnd w:id="184"/>
       <w:r>
         <w:br/>
         <w:t>msg_polling_interval=0</w:t>
@@ -941,8 +2746,6 @@
       <w:r>
         <w:t>_sec</w:t>
       </w:r>
-      <w:bookmarkStart w:id="3" w:name="_GoBack"/>
-      <w:bookmarkEnd w:id="3"/>
       <w:r>
         <w:t>)</w:t>
       </w:r>
@@ -971,7 +2774,7 @@
         <w:t xml:space="preserve"> Also includes a custom incident field.</w:t>
       </w:r>
     </w:p>
-    <w:bookmarkEnd w:id="1"/>
+    <w:bookmarkEnd w:id="150"/>
     <w:p>
       <w:pPr>
         <w:pStyle w:val="BodyText"/>
@@ -1047,6 +2850,7 @@
         <w:br/>
       </w:r>
       <w:r>
+        <w:lastRenderedPageBreak/>
         <w:t xml:space="preserve">  microsoft_secu</w:t>
       </w:r>
       <w:r>
@@ -1069,9 +2873,6 @@
       </w:r>
       <w:r>
         <w:br/>
-      </w:r>
-      <w:r>
-        <w:lastRenderedPageBreak/>
         <w:t xml:space="preserve">  microsoft_se</w:t>
       </w:r>
       <w:r>
@@ -1459,8 +3260,16 @@
         <w:rPr>
           <w:rFonts w:ascii="Courier New" w:hAnsi="Courier New" w:cs="Courier New"/>
         </w:rPr>
-        <w:t>resilient_circuits.service</w:t>
-      </w:r>
+        <w:t>resilient_</w:t>
+      </w:r>
+      <w:proofErr w:type="gramStart"/>
+      <w:r>
+        <w:rPr>
+          <w:rFonts w:ascii="Courier New" w:hAnsi="Courier New" w:cs="Courier New"/>
+        </w:rPr>
+        <w:t>circuits.service</w:t>
+      </w:r>
+      <w:proofErr w:type="gramEnd"/>
       <w:r>
         <w:rPr>
           <w:rFonts w:cs="Arial"/>
@@ -1558,6 +3367,7 @@
         <w:br/>
       </w:r>
       <w:r>
+        <w:lastRenderedPageBreak/>
         <w:t>WorkingDirectory=/home/integration</w:t>
       </w:r>
       <w:r>
@@ -1576,7 +3386,6 @@
         <w:br/>
       </w:r>
       <w:r>
-        <w:lastRenderedPageBreak/>
         <w:t>TimeoutSec=10</w:t>
       </w:r>
       <w:r>
@@ -1666,7 +3475,7 @@
           <w:color w:val="000000"/>
         </w:rPr>
       </w:pPr>
-      <w:bookmarkStart w:id="4" w:name="_Toc510253268"/>
+      <w:bookmarkStart w:id="185" w:name="_Toc510253268"/>
       <w:r>
         <w:rPr>
           <w:rFonts w:cs="Arial"/>
@@ -1755,8 +3564,8 @@
       <w:pPr>
         <w:pStyle w:val="BodyText"/>
       </w:pPr>
-      <w:bookmarkStart w:id="5" w:name="_Toc510253272"/>
-      <w:bookmarkEnd w:id="4"/>
+      <w:bookmarkStart w:id="186" w:name="_Toc510253272"/>
+      <w:bookmarkEnd w:id="185"/>
     </w:p>
     <w:p>
       <w:pPr>
@@ -1777,7 +3586,15 @@
         <w:keepNext/>
       </w:pPr>
       <w:r>
-        <w:t>Once the function package deploys the function(s), you can view them in the Resilient platform Functions tab, as shown below.</w:t>
+        <w:t xml:space="preserve">Once the function package deploys the function(s), you can view them in the Resilient </w:t>
+      </w:r>
+      <w:proofErr w:type="gramStart"/>
+      <w:r>
+        <w:t>platform</w:t>
+      </w:r>
+      <w:proofErr w:type="gramEnd"/>
+      <w:r>
+        <w:t xml:space="preserve"> Functions tab, as shown below.</w:t>
       </w:r>
       <w:r>
         <w:t xml:space="preserve"> </w:t>
@@ -1817,7 +3634,7 @@
                     </pic:cNvPicPr>
                   </pic:nvPicPr>
                   <pic:blipFill>
-                    <a:blip r:embed="rId10">
+                    <a:blip r:embed="rId11">
                       <a:extLst>
                         <a:ext uri="{28A0092B-C50C-407E-A947-70E740481C1C}">
                           <a14:useLocalDpi xmlns:a14="http://schemas.microsoft.com/office/drawing/2010/main" val="0"/>
@@ -1994,7 +3811,7 @@
                     </pic:cNvPicPr>
                   </pic:nvPicPr>
                   <pic:blipFill>
-                    <a:blip r:embed="rId11">
+                    <a:blip r:embed="rId12">
                       <a:extLst>
                         <a:ext uri="{28A0092B-C50C-407E-A947-70E740481C1C}">
                           <a14:useLocalDpi xmlns:a14="http://schemas.microsoft.com/office/drawing/2010/main" val="0"/>
@@ -2156,7 +3973,7 @@
                     </pic:cNvPicPr>
                   </pic:nvPicPr>
                   <pic:blipFill>
-                    <a:blip r:embed="rId12">
+                    <a:blip r:embed="rId13">
                       <a:extLst>
                         <a:ext uri="{28A0092B-C50C-407E-A947-70E740481C1C}">
                           <a14:useLocalDpi xmlns:a14="http://schemas.microsoft.com/office/drawing/2010/main" val="0"/>
@@ -2298,7 +4115,7 @@
                     </pic:cNvPicPr>
                   </pic:nvPicPr>
                   <pic:blipFill>
-                    <a:blip r:embed="rId13">
+                    <a:blip r:embed="rId14">
                       <a:extLst>
                         <a:ext uri="{28A0092B-C50C-407E-A947-70E740481C1C}">
                           <a14:useLocalDpi xmlns:a14="http://schemas.microsoft.com/office/drawing/2010/main" val="0"/>
@@ -2422,7 +4239,7 @@
                     </pic:cNvPicPr>
                   </pic:nvPicPr>
                   <pic:blipFill>
-                    <a:blip r:embed="rId14">
+                    <a:blip r:embed="rId15">
                       <a:extLst>
                         <a:ext uri="{28A0092B-C50C-407E-A947-70E740481C1C}">
                           <a14:useLocalDpi xmlns:a14="http://schemas.microsoft.com/office/drawing/2010/main" val="0"/>
@@ -2713,12 +4530,12 @@
       <w:pPr>
         <w:pStyle w:val="Heading10"/>
       </w:pPr>
-      <w:bookmarkStart w:id="6" w:name="_Toc510253273"/>
-      <w:bookmarkEnd w:id="5"/>
+      <w:bookmarkStart w:id="187" w:name="_Toc510253273"/>
+      <w:bookmarkEnd w:id="186"/>
       <w:r>
         <w:t>Troubleshooting</w:t>
       </w:r>
-      <w:bookmarkEnd w:id="6"/>
+      <w:bookmarkEnd w:id="187"/>
     </w:p>
     <w:p>
       <w:pPr>
@@ -2945,12 +4762,12 @@
       <w:pPr>
         <w:pStyle w:val="Heading10"/>
       </w:pPr>
-      <w:bookmarkStart w:id="7" w:name="_Toc510253274"/>
+      <w:bookmarkStart w:id="188" w:name="_Toc510253274"/>
       <w:r>
         <w:lastRenderedPageBreak/>
         <w:t>Support</w:t>
       </w:r>
-      <w:bookmarkEnd w:id="7"/>
+      <w:bookmarkEnd w:id="188"/>
     </w:p>
     <w:p>
       <w:pPr>
@@ -2960,7 +4777,7 @@
       <w:r>
         <w:t xml:space="preserve">For additional support, contact </w:t>
       </w:r>
-      <w:hyperlink r:id="rId15">
+      <w:hyperlink r:id="rId16">
         <w:r>
           <w:rPr>
             <w:rStyle w:val="Hyperlink"/>
@@ -2987,12 +4804,12 @@
       </w:r>
     </w:p>
     <w:sectPr>
-      <w:headerReference w:type="even" r:id="rId16"/>
-      <w:headerReference w:type="default" r:id="rId17"/>
-      <w:footerReference w:type="even" r:id="rId18"/>
-      <w:footerReference w:type="default" r:id="rId19"/>
-      <w:headerReference w:type="first" r:id="rId20"/>
-      <w:footerReference w:type="first" r:id="rId21"/>
+      <w:headerReference w:type="even" r:id="rId17"/>
+      <w:headerReference w:type="default" r:id="rId18"/>
+      <w:footerReference w:type="even" r:id="rId19"/>
+      <w:footerReference w:type="default" r:id="rId20"/>
+      <w:headerReference w:type="first" r:id="rId21"/>
+      <w:footerReference w:type="first" r:id="rId22"/>
       <w:pgSz w:w="12240" w:h="15840"/>
       <w:pgMar w:top="1440" w:right="1800" w:bottom="1440" w:left="1800" w:header="720" w:footer="144" w:gutter="0"/>
       <w:pgNumType w:start="1"/>
@@ -3093,7 +4910,7 @@
         <w:sz w:val="18"/>
         <w:szCs w:val="18"/>
       </w:rPr>
-      <w:t>3</w:t>
+      <w:t>2</w:t>
     </w:r>
     <w:r>
       <w:rPr>
@@ -4793,6 +6610,92 @@
     </w:lvl>
   </w:abstractNum>
   <w:abstractNum w:abstractNumId="16">
+    <w:nsid w:val="46805354"/>
+    <w:multiLevelType w:val="hybridMultilevel"/>
+    <w:tmpl w:val="7E44628C"/>
+    <w:lvl w:ilvl="0" w:tplc="0409000F">
+      <w:start w:val="1"/>
+      <w:numFmt w:val="decimal"/>
+      <w:lvlText w:val="%1."/>
+      <w:lvlJc w:val="left"/>
+      <w:pPr>
+        <w:ind w:left="720" w:hanging="360"/>
+      </w:pPr>
+    </w:lvl>
+    <w:lvl w:ilvl="1" w:tplc="04090019">
+      <w:start w:val="1"/>
+      <w:numFmt w:val="lowerLetter"/>
+      <w:lvlText w:val="%2."/>
+      <w:lvlJc w:val="left"/>
+      <w:pPr>
+        <w:ind w:left="1440" w:hanging="360"/>
+      </w:pPr>
+    </w:lvl>
+    <w:lvl w:ilvl="2" w:tplc="0409001B" w:tentative="1">
+      <w:start w:val="1"/>
+      <w:numFmt w:val="lowerRoman"/>
+      <w:lvlText w:val="%3."/>
+      <w:lvlJc w:val="right"/>
+      <w:pPr>
+        <w:ind w:left="2160" w:hanging="180"/>
+      </w:pPr>
+    </w:lvl>
+    <w:lvl w:ilvl="3" w:tplc="0409000F" w:tentative="1">
+      <w:start w:val="1"/>
+      <w:numFmt w:val="decimal"/>
+      <w:lvlText w:val="%4."/>
+      <w:lvlJc w:val="left"/>
+      <w:pPr>
+        <w:ind w:left="2880" w:hanging="360"/>
+      </w:pPr>
+    </w:lvl>
+    <w:lvl w:ilvl="4" w:tplc="04090019" w:tentative="1">
+      <w:start w:val="1"/>
+      <w:numFmt w:val="lowerLetter"/>
+      <w:lvlText w:val="%5."/>
+      <w:lvlJc w:val="left"/>
+      <w:pPr>
+        <w:ind w:left="3600" w:hanging="360"/>
+      </w:pPr>
+    </w:lvl>
+    <w:lvl w:ilvl="5" w:tplc="0409001B" w:tentative="1">
+      <w:start w:val="1"/>
+      <w:numFmt w:val="lowerRoman"/>
+      <w:lvlText w:val="%6."/>
+      <w:lvlJc w:val="right"/>
+      <w:pPr>
+        <w:ind w:left="4320" w:hanging="180"/>
+      </w:pPr>
+    </w:lvl>
+    <w:lvl w:ilvl="6" w:tplc="0409000F" w:tentative="1">
+      <w:start w:val="1"/>
+      <w:numFmt w:val="decimal"/>
+      <w:lvlText w:val="%7."/>
+      <w:lvlJc w:val="left"/>
+      <w:pPr>
+        <w:ind w:left="5040" w:hanging="360"/>
+      </w:pPr>
+    </w:lvl>
+    <w:lvl w:ilvl="7" w:tplc="04090019" w:tentative="1">
+      <w:start w:val="1"/>
+      <w:numFmt w:val="lowerLetter"/>
+      <w:lvlText w:val="%8."/>
+      <w:lvlJc w:val="left"/>
+      <w:pPr>
+        <w:ind w:left="5760" w:hanging="360"/>
+      </w:pPr>
+    </w:lvl>
+    <w:lvl w:ilvl="8" w:tplc="0409001B" w:tentative="1">
+      <w:start w:val="1"/>
+      <w:numFmt w:val="lowerRoman"/>
+      <w:lvlText w:val="%9."/>
+      <w:lvlJc w:val="right"/>
+      <w:pPr>
+        <w:ind w:left="6480" w:hanging="180"/>
+      </w:pPr>
+    </w:lvl>
+  </w:abstractNum>
+  <w:abstractNum w:abstractNumId="17">
     <w:nsid w:val="4B3C7B62"/>
     <w:multiLevelType w:val="hybridMultilevel"/>
     <w:tmpl w:val="D0B64FFA"/>
@@ -4905,7 +6808,7 @@
       </w:rPr>
     </w:lvl>
   </w:abstractNum>
-  <w:abstractNum w:abstractNumId="17">
+  <w:abstractNum w:abstractNumId="18">
     <w:nsid w:val="4DB26FB9"/>
     <w:multiLevelType w:val="hybridMultilevel"/>
     <w:tmpl w:val="CE56314E"/>
@@ -4991,7 +6894,7 @@
       </w:pPr>
     </w:lvl>
   </w:abstractNum>
-  <w:abstractNum w:abstractNumId="18">
+  <w:abstractNum w:abstractNumId="19">
     <w:nsid w:val="545763FA"/>
     <w:multiLevelType w:val="hybridMultilevel"/>
     <w:tmpl w:val="52B8EDF2"/>
@@ -5104,7 +7007,7 @@
       </w:rPr>
     </w:lvl>
   </w:abstractNum>
-  <w:abstractNum w:abstractNumId="19">
+  <w:abstractNum w:abstractNumId="20">
     <w:nsid w:val="5A315452"/>
     <w:multiLevelType w:val="hybridMultilevel"/>
     <w:tmpl w:val="23723A64"/>
@@ -5193,7 +7096,7 @@
       </w:pPr>
     </w:lvl>
   </w:abstractNum>
-  <w:abstractNum w:abstractNumId="20">
+  <w:abstractNum w:abstractNumId="21">
     <w:nsid w:val="6A4070EB"/>
     <w:multiLevelType w:val="hybridMultilevel"/>
     <w:tmpl w:val="61D226EA"/>
@@ -5282,7 +7185,7 @@
       </w:pPr>
     </w:lvl>
   </w:abstractNum>
-  <w:abstractNum w:abstractNumId="21">
+  <w:abstractNum w:abstractNumId="22">
     <w:nsid w:val="6B336021"/>
     <w:multiLevelType w:val="multilevel"/>
     <w:tmpl w:val="3974804C"/>
@@ -5431,7 +7334,7 @@
       </w:rPr>
     </w:lvl>
   </w:abstractNum>
-  <w:abstractNum w:abstractNumId="22">
+  <w:abstractNum w:abstractNumId="23">
     <w:nsid w:val="6EA04465"/>
     <w:multiLevelType w:val="hybridMultilevel"/>
     <w:tmpl w:val="6C3806E2"/>
@@ -5544,7 +7447,120 @@
       </w:rPr>
     </w:lvl>
   </w:abstractNum>
-  <w:abstractNum w:abstractNumId="23">
+  <w:abstractNum w:abstractNumId="24">
+    <w:nsid w:val="6F887C85"/>
+    <w:multiLevelType w:val="multilevel"/>
+    <w:tmpl w:val="9B6AD0C8"/>
+    <w:lvl w:ilvl="0">
+      <w:start w:val="1"/>
+      <w:numFmt w:val="decimal"/>
+      <w:lvlText w:val="%1."/>
+      <w:lvlJc w:val="left"/>
+      <w:pPr>
+        <w:tabs>
+          <w:tab w:val="num" w:pos="720"/>
+        </w:tabs>
+        <w:ind w:left="720" w:hanging="360"/>
+      </w:pPr>
+    </w:lvl>
+    <w:lvl w:ilvl="1" w:tentative="1">
+      <w:start w:val="1"/>
+      <w:numFmt w:val="decimal"/>
+      <w:lvlText w:val="%2."/>
+      <w:lvlJc w:val="left"/>
+      <w:pPr>
+        <w:tabs>
+          <w:tab w:val="num" w:pos="1440"/>
+        </w:tabs>
+        <w:ind w:left="1440" w:hanging="360"/>
+      </w:pPr>
+    </w:lvl>
+    <w:lvl w:ilvl="2" w:tentative="1">
+      <w:start w:val="1"/>
+      <w:numFmt w:val="decimal"/>
+      <w:lvlText w:val="%3."/>
+      <w:lvlJc w:val="left"/>
+      <w:pPr>
+        <w:tabs>
+          <w:tab w:val="num" w:pos="2160"/>
+        </w:tabs>
+        <w:ind w:left="2160" w:hanging="360"/>
+      </w:pPr>
+    </w:lvl>
+    <w:lvl w:ilvl="3" w:tentative="1">
+      <w:start w:val="1"/>
+      <w:numFmt w:val="decimal"/>
+      <w:lvlText w:val="%4."/>
+      <w:lvlJc w:val="left"/>
+      <w:pPr>
+        <w:tabs>
+          <w:tab w:val="num" w:pos="2880"/>
+        </w:tabs>
+        <w:ind w:left="2880" w:hanging="360"/>
+      </w:pPr>
+    </w:lvl>
+    <w:lvl w:ilvl="4" w:tentative="1">
+      <w:start w:val="1"/>
+      <w:numFmt w:val="decimal"/>
+      <w:lvlText w:val="%5."/>
+      <w:lvlJc w:val="left"/>
+      <w:pPr>
+        <w:tabs>
+          <w:tab w:val="num" w:pos="3600"/>
+        </w:tabs>
+        <w:ind w:left="3600" w:hanging="360"/>
+      </w:pPr>
+    </w:lvl>
+    <w:lvl w:ilvl="5" w:tentative="1">
+      <w:start w:val="1"/>
+      <w:numFmt w:val="decimal"/>
+      <w:lvlText w:val="%6."/>
+      <w:lvlJc w:val="left"/>
+      <w:pPr>
+        <w:tabs>
+          <w:tab w:val="num" w:pos="4320"/>
+        </w:tabs>
+        <w:ind w:left="4320" w:hanging="360"/>
+      </w:pPr>
+    </w:lvl>
+    <w:lvl w:ilvl="6" w:tentative="1">
+      <w:start w:val="1"/>
+      <w:numFmt w:val="decimal"/>
+      <w:lvlText w:val="%7."/>
+      <w:lvlJc w:val="left"/>
+      <w:pPr>
+        <w:tabs>
+          <w:tab w:val="num" w:pos="5040"/>
+        </w:tabs>
+        <w:ind w:left="5040" w:hanging="360"/>
+      </w:pPr>
+    </w:lvl>
+    <w:lvl w:ilvl="7" w:tentative="1">
+      <w:start w:val="1"/>
+      <w:numFmt w:val="decimal"/>
+      <w:lvlText w:val="%8."/>
+      <w:lvlJc w:val="left"/>
+      <w:pPr>
+        <w:tabs>
+          <w:tab w:val="num" w:pos="5760"/>
+        </w:tabs>
+        <w:ind w:left="5760" w:hanging="360"/>
+      </w:pPr>
+    </w:lvl>
+    <w:lvl w:ilvl="8" w:tentative="1">
+      <w:start w:val="1"/>
+      <w:numFmt w:val="decimal"/>
+      <w:lvlText w:val="%9."/>
+      <w:lvlJc w:val="left"/>
+      <w:pPr>
+        <w:tabs>
+          <w:tab w:val="num" w:pos="6480"/>
+        </w:tabs>
+        <w:ind w:left="6480" w:hanging="360"/>
+      </w:pPr>
+    </w:lvl>
+  </w:abstractNum>
+  <w:abstractNum w:abstractNumId="25">
     <w:nsid w:val="73BB1991"/>
     <w:multiLevelType w:val="hybridMultilevel"/>
     <w:tmpl w:val="3D58C05E"/>
@@ -5658,7 +7674,7 @@
       </w:rPr>
     </w:lvl>
   </w:abstractNum>
-  <w:abstractNum w:abstractNumId="24">
+  <w:abstractNum w:abstractNumId="26">
     <w:nsid w:val="78337C56"/>
     <w:multiLevelType w:val="multilevel"/>
     <w:tmpl w:val="23AE2340"/>
@@ -5771,7 +7787,7 @@
       </w:rPr>
     </w:lvl>
   </w:abstractNum>
-  <w:abstractNum w:abstractNumId="25">
+  <w:abstractNum w:abstractNumId="27">
     <w:nsid w:val="795C0914"/>
     <w:multiLevelType w:val="multilevel"/>
     <w:tmpl w:val="DC3A327C"/>
@@ -5920,7 +7936,7 @@
       </w:rPr>
     </w:lvl>
   </w:abstractNum>
-  <w:abstractNum w:abstractNumId="26">
+  <w:abstractNum w:abstractNumId="28">
     <w:nsid w:val="7E21193F"/>
     <w:multiLevelType w:val="multilevel"/>
     <w:tmpl w:val="23AE2340"/>
@@ -6033,7 +8049,7 @@
       </w:rPr>
     </w:lvl>
   </w:abstractNum>
-  <w:abstractNum w:abstractNumId="27">
+  <w:abstractNum w:abstractNumId="29">
     <w:nsid w:val="7FB773C7"/>
     <w:multiLevelType w:val="hybridMultilevel"/>
     <w:tmpl w:val="C68A27AC"/>
@@ -6150,46 +8166,46 @@
     <w:abstractNumId w:val="11"/>
   </w:num>
   <w:num w:numId="2">
-    <w:abstractNumId w:val="25"/>
+    <w:abstractNumId w:val="27"/>
   </w:num>
   <w:num w:numId="3">
     <w:abstractNumId w:val="2"/>
   </w:num>
   <w:num w:numId="4">
-    <w:abstractNumId w:val="24"/>
+    <w:abstractNumId w:val="26"/>
   </w:num>
   <w:num w:numId="5">
-    <w:abstractNumId w:val="26"/>
+    <w:abstractNumId w:val="28"/>
   </w:num>
   <w:num w:numId="6">
     <w:abstractNumId w:val="10"/>
   </w:num>
   <w:num w:numId="7">
-    <w:abstractNumId w:val="21"/>
+    <w:abstractNumId w:val="22"/>
   </w:num>
   <w:num w:numId="8">
     <w:abstractNumId w:val="6"/>
   </w:num>
   <w:num w:numId="9">
-    <w:abstractNumId w:val="22"/>
+    <w:abstractNumId w:val="23"/>
   </w:num>
   <w:num w:numId="10">
-    <w:abstractNumId w:val="16"/>
+    <w:abstractNumId w:val="17"/>
   </w:num>
   <w:num w:numId="11">
     <w:abstractNumId w:val="7"/>
   </w:num>
   <w:num w:numId="12">
-    <w:abstractNumId w:val="20"/>
+    <w:abstractNumId w:val="21"/>
   </w:num>
   <w:num w:numId="13">
-    <w:abstractNumId w:val="27"/>
+    <w:abstractNumId w:val="29"/>
   </w:num>
   <w:num w:numId="14">
     <w:abstractNumId w:val="13"/>
   </w:num>
   <w:num w:numId="15">
-    <w:abstractNumId w:val="23"/>
+    <w:abstractNumId w:val="25"/>
   </w:num>
   <w:num w:numId="16">
     <w:abstractNumId w:val="0"/>
@@ -6198,19 +8214,19 @@
     <w:abstractNumId w:val="4"/>
   </w:num>
   <w:num w:numId="18">
-    <w:abstractNumId w:val="23"/>
+    <w:abstractNumId w:val="25"/>
   </w:num>
   <w:num w:numId="19">
-    <w:abstractNumId w:val="23"/>
+    <w:abstractNumId w:val="25"/>
   </w:num>
   <w:num w:numId="20">
-    <w:abstractNumId w:val="23"/>
+    <w:abstractNumId w:val="25"/>
   </w:num>
   <w:num w:numId="21">
-    <w:abstractNumId w:val="23"/>
+    <w:abstractNumId w:val="25"/>
   </w:num>
   <w:num w:numId="22">
-    <w:abstractNumId w:val="23"/>
+    <w:abstractNumId w:val="25"/>
   </w:num>
   <w:num w:numId="23">
     <w:abstractNumId w:val="14"/>
@@ -6219,19 +8235,19 @@
     <w:abstractNumId w:val="3"/>
   </w:num>
   <w:num w:numId="25">
-    <w:abstractNumId w:val="17"/>
+    <w:abstractNumId w:val="18"/>
   </w:num>
   <w:num w:numId="26">
     <w:abstractNumId w:val="8"/>
   </w:num>
   <w:num w:numId="27">
-    <w:abstractNumId w:val="18"/>
+    <w:abstractNumId w:val="19"/>
   </w:num>
   <w:num w:numId="28">
     <w:abstractNumId w:val="1"/>
   </w:num>
   <w:num w:numId="29">
-    <w:abstractNumId w:val="19"/>
+    <w:abstractNumId w:val="20"/>
   </w:num>
   <w:num w:numId="30">
     <w:abstractNumId w:val="15"/>
@@ -6245,7 +8261,21 @@
   <w:num w:numId="33">
     <w:abstractNumId w:val="5"/>
   </w:num>
+  <w:num w:numId="34">
+    <w:abstractNumId w:val="16"/>
+  </w:num>
+  <w:num w:numId="35">
+    <w:abstractNumId w:val="24"/>
+  </w:num>
 </w:numbering>
+</file>
+
+<file path=word/people.xml><?xml version="1.0" encoding="utf-8"?>
+<w15:people xmlns:wpc="http://schemas.microsoft.com/office/word/2010/wordprocessingCanvas" xmlns:mo="http://schemas.microsoft.com/office/mac/office/2008/main" xmlns:mc="http://schemas.openxmlformats.org/markup-compatibility/2006" xmlns:mv="urn:schemas-microsoft-com:mac:vml" xmlns:o="urn:schemas-microsoft-com:office:office" xmlns:r="http://schemas.openxmlformats.org/officeDocument/2006/relationships" xmlns:m="http://schemas.openxmlformats.org/officeDocument/2006/math" xmlns:v="urn:schemas-microsoft-com:vml" xmlns:wp14="http://schemas.microsoft.com/office/word/2010/wordprocessingDrawing" xmlns:wp="http://schemas.openxmlformats.org/drawingml/2006/wordprocessingDrawing" xmlns:w10="urn:schemas-microsoft-com:office:word" xmlns:w="http://schemas.openxmlformats.org/wordprocessingml/2006/main" xmlns:w14="http://schemas.microsoft.com/office/word/2010/wordml" xmlns:w15="http://schemas.microsoft.com/office/word/2012/wordml" xmlns:wpg="http://schemas.microsoft.com/office/word/2010/wordprocessingGroup" xmlns:wpi="http://schemas.microsoft.com/office/word/2010/wordprocessingInk" xmlns:wne="http://schemas.microsoft.com/office/word/2006/wordml" xmlns:wps="http://schemas.microsoft.com/office/word/2010/wordprocessingShape" mc:Ignorable="w14 w15 wp14">
+  <w15:person w15:author="Brian Walsh">
+    <w15:presenceInfo w15:providerId="None" w15:userId="Brian Walsh"/>
+  </w15:person>
+</w15:people>
 </file>
 
 <file path=word/styles.xml><?xml version="1.0" encoding="utf-8"?>
@@ -7307,6 +9337,55 @@
       <w:szCs w:val="20"/>
     </w:rPr>
   </w:style>
+  <w:style w:type="character" w:styleId="Strong">
+    <w:name w:val="Strong"/>
+    <w:basedOn w:val="DefaultParagraphFont"/>
+    <w:uiPriority w:val="22"/>
+    <w:qFormat/>
+    <w:rsid w:val="007E4EAD"/>
+    <w:rPr>
+      <w:b/>
+      <w:bCs/>
+    </w:rPr>
+  </w:style>
+  <w:style w:type="character" w:styleId="Emphasis">
+    <w:name w:val="Emphasis"/>
+    <w:basedOn w:val="DefaultParagraphFont"/>
+    <w:uiPriority w:val="20"/>
+    <w:qFormat/>
+    <w:rsid w:val="007E4EAD"/>
+    <w:rPr>
+      <w:i/>
+      <w:iCs/>
+    </w:rPr>
+  </w:style>
+  <w:style w:type="paragraph" w:styleId="NormalWeb">
+    <w:name w:val="Normal (Web)"/>
+    <w:basedOn w:val="Normal"/>
+    <w:uiPriority w:val="99"/>
+    <w:unhideWhenUsed/>
+    <w:rsid w:val="00F03062"/>
+    <w:pPr>
+      <w:spacing w:before="100" w:beforeAutospacing="1" w:after="100" w:afterAutospacing="1"/>
+    </w:pPr>
+    <w:rPr>
+      <w:rFonts w:ascii="Times New Roman" w:hAnsi="Times New Roman" w:cs="Times New Roman"/>
+      <w:color w:val="auto"/>
+    </w:rPr>
+  </w:style>
+  <w:style w:type="character" w:styleId="HTMLCode">
+    <w:name w:val="HTML Code"/>
+    <w:basedOn w:val="DefaultParagraphFont"/>
+    <w:uiPriority w:val="99"/>
+    <w:semiHidden/>
+    <w:unhideWhenUsed/>
+    <w:rsid w:val="00F03062"/>
+    <w:rPr>
+      <w:rFonts w:ascii="Courier New" w:eastAsia="Cambria" w:hAnsi="Courier New" w:cs="Courier New"/>
+      <w:sz w:val="20"/>
+      <w:szCs w:val="20"/>
+    </w:rPr>
+  </w:style>
 </w:styles>
 </file>
 
@@ -7635,7 +9714,7 @@
 </file>
 
 <file path=customXml/itemProps1.xml><?xml version="1.0" encoding="utf-8"?>
-<ds:datastoreItem xmlns:ds="http://schemas.openxmlformats.org/officeDocument/2006/customXml" ds:itemID="{8A5D50F0-BC5D-4E4C-9294-2D4B8FF68D5F}">
+<ds:datastoreItem xmlns:ds="http://schemas.openxmlformats.org/officeDocument/2006/customXml" ds:itemID="{C60D16E2-27D0-4B4A-9D91-2FC3A2C5F59D}">
   <ds:schemaRefs>
     <ds:schemaRef ds:uri="http://schemas.openxmlformats.org/officeDocument/2006/bibliography"/>
   </ds:schemaRefs>

</xml_diff>